<commit_message>
Mise à jour du documents CDC pour les modifications restantes à effectuer Ajout du documents final des modifications effectués et des améliorations possibles
</commit_message>
<xml_diff>
--- a/doc/V_2/doc/2126_AffichageMatriciel_CDC-POBJ-v1_1.docx
+++ b/doc/V_2/doc/2126_AffichageMatriciel_CDC-POBJ-v1_1.docx
@@ -1,6 +1,6 @@
 
 <file path=word/document.xml><?xml version="1.0" encoding="utf-8"?>
-<w:document xmlns:wpc="http://schemas.microsoft.com/office/word/2010/wordprocessingCanvas" xmlns:cx="http://schemas.microsoft.com/office/drawing/2014/chartex" xmlns:cx1="http://schemas.microsoft.com/office/drawing/2015/9/8/chartex" xmlns:cx2="http://schemas.microsoft.com/office/drawing/2015/10/21/chartex" xmlns:cx3="http://schemas.microsoft.com/office/drawing/2016/5/9/chartex" xmlns:cx4="http://schemas.microsoft.com/office/drawing/2016/5/10/chartex" xmlns:cx5="http://schemas.microsoft.com/office/drawing/2016/5/11/chartex" xmlns:cx6="http://schemas.microsoft.com/office/drawing/2016/5/12/chartex" xmlns:cx7="http://schemas.microsoft.com/office/drawing/2016/5/13/chartex" xmlns:cx8="http://schemas.microsoft.com/office/drawing/2016/5/14/chartex" xmlns:mc="http://schemas.openxmlformats.org/markup-compatibility/2006" xmlns:aink="http://schemas.microsoft.com/office/drawing/2016/ink" xmlns:am3d="http://schemas.microsoft.com/office/drawing/2017/model3d" xmlns:o="urn:schemas-microsoft-com:office:office" xmlns:r="http://schemas.openxmlformats.org/officeDocument/2006/relationships" xmlns:m="http://schemas.openxmlformats.org/officeDocument/2006/math" xmlns:v="urn:schemas-microsoft-com:vml" xmlns:wp14="http://schemas.microsoft.com/office/word/2010/wordprocessingDrawing" xmlns:wp="http://schemas.openxmlformats.org/drawingml/2006/wordprocessingDrawing" xmlns:w10="urn:schemas-microsoft-com:office:word" xmlns:w="http://schemas.openxmlformats.org/wordprocessingml/2006/main" xmlns:w14="http://schemas.microsoft.com/office/word/2010/wordml" xmlns:w15="http://schemas.microsoft.com/office/word/2012/wordml" xmlns:w16cex="http://schemas.microsoft.com/office/word/2018/wordml/cex" xmlns:w16cid="http://schemas.microsoft.com/office/word/2016/wordml/cid" xmlns:w16="http://schemas.microsoft.com/office/word/2018/wordml" xmlns:w16se="http://schemas.microsoft.com/office/word/2015/wordml/symex" xmlns:wpg="http://schemas.microsoft.com/office/word/2010/wordprocessingGroup" xmlns:wpi="http://schemas.microsoft.com/office/word/2010/wordprocessingInk" xmlns:wne="http://schemas.microsoft.com/office/word/2006/wordml" xmlns:wps="http://schemas.microsoft.com/office/word/2010/wordprocessingShape" mc:Ignorable="w14 w15 w16se w16cid w16 w16cex wp14">
+<w:document xmlns:wpc="http://schemas.microsoft.com/office/word/2010/wordprocessingCanvas" xmlns:cx="http://schemas.microsoft.com/office/drawing/2014/chartex" xmlns:cx1="http://schemas.microsoft.com/office/drawing/2015/9/8/chartex" xmlns:cx2="http://schemas.microsoft.com/office/drawing/2015/10/21/chartex" xmlns:cx3="http://schemas.microsoft.com/office/drawing/2016/5/9/chartex" xmlns:cx4="http://schemas.microsoft.com/office/drawing/2016/5/10/chartex" xmlns:cx5="http://schemas.microsoft.com/office/drawing/2016/5/11/chartex" xmlns:cx6="http://schemas.microsoft.com/office/drawing/2016/5/12/chartex" xmlns:cx7="http://schemas.microsoft.com/office/drawing/2016/5/13/chartex" xmlns:cx8="http://schemas.microsoft.com/office/drawing/2016/5/14/chartex" xmlns:mc="http://schemas.openxmlformats.org/markup-compatibility/2006" xmlns:aink="http://schemas.microsoft.com/office/drawing/2016/ink" xmlns:am3d="http://schemas.microsoft.com/office/drawing/2017/model3d" xmlns:o="urn:schemas-microsoft-com:office:office" xmlns:oel="http://schemas.microsoft.com/office/2019/extlst" xmlns:r="http://schemas.openxmlformats.org/officeDocument/2006/relationships" xmlns:m="http://schemas.openxmlformats.org/officeDocument/2006/math" xmlns:v="urn:schemas-microsoft-com:vml" xmlns:wp14="http://schemas.microsoft.com/office/word/2010/wordprocessingDrawing" xmlns:wp="http://schemas.openxmlformats.org/drawingml/2006/wordprocessingDrawing" xmlns:w10="urn:schemas-microsoft-com:office:word" xmlns:w="http://schemas.openxmlformats.org/wordprocessingml/2006/main" xmlns:w14="http://schemas.microsoft.com/office/word/2010/wordml" xmlns:w15="http://schemas.microsoft.com/office/word/2012/wordml" xmlns:w16cex="http://schemas.microsoft.com/office/word/2018/wordml/cex" xmlns:w16cid="http://schemas.microsoft.com/office/word/2016/wordml/cid" xmlns:w16="http://schemas.microsoft.com/office/word/2018/wordml" xmlns:w16du="http://schemas.microsoft.com/office/word/2023/wordml/word16du" xmlns:w16sdtdh="http://schemas.microsoft.com/office/word/2020/wordml/sdtdatahash" xmlns:w16se="http://schemas.microsoft.com/office/word/2015/wordml/symex" xmlns:wpg="http://schemas.microsoft.com/office/word/2010/wordprocessingGroup" xmlns:wpi="http://schemas.microsoft.com/office/word/2010/wordprocessingInk" xmlns:wne="http://schemas.microsoft.com/office/word/2006/wordml" xmlns:wps="http://schemas.microsoft.com/office/word/2010/wordprocessingShape" mc:Ignorable="w14 w15 w16se w16cid w16 w16cex w16sdtdh w16du wp14">
   <w:body>
     <w:p>
       <w:pPr>
@@ -40,6 +40,7 @@
                 <w:rStyle w:val="lev"/>
               </w:rPr>
             </w:pPr>
+            <w:proofErr w:type="gramStart"/>
             <w:r>
               <w:rPr>
                 <w:rStyle w:val="lev"/>
@@ -52,6 +53,7 @@
               </w:rPr>
               <w:t>ROJET:</w:t>
             </w:r>
+            <w:proofErr w:type="gramEnd"/>
           </w:p>
         </w:tc>
         <w:tc>
@@ -88,8 +90,16 @@
               <w:rPr>
                 <w:rStyle w:val="lev"/>
               </w:rPr>
-              <w:t>Entreprise/Client:</w:t>
-            </w:r>
+              <w:t>Entreprise/</w:t>
+            </w:r>
+            <w:proofErr w:type="gramStart"/>
+            <w:r>
+              <w:rPr>
+                <w:rStyle w:val="lev"/>
+              </w:rPr>
+              <w:t>Client:</w:t>
+            </w:r>
+            <w:proofErr w:type="gramEnd"/>
           </w:p>
         </w:tc>
         <w:tc>
@@ -113,12 +123,14 @@
                 <w:b/>
               </w:rPr>
             </w:pPr>
+            <w:proofErr w:type="gramStart"/>
             <w:r>
               <w:rPr>
                 <w:b/>
               </w:rPr>
               <w:t>Département:</w:t>
             </w:r>
+            <w:proofErr w:type="gramEnd"/>
           </w:p>
         </w:tc>
         <w:tc>
@@ -148,7 +160,14 @@
               <w:rPr>
                 <w:rStyle w:val="lev"/>
               </w:rPr>
-              <w:t>Demandé par (Prénom, Nom)</w:t>
+              <w:t>Demandé par (Prénom, Nom</w:t>
+            </w:r>
+            <w:proofErr w:type="gramStart"/>
+            <w:r>
+              <w:rPr>
+                <w:rStyle w:val="lev"/>
+              </w:rPr>
+              <w:t>)</w:t>
             </w:r>
             <w:r>
               <w:rPr>
@@ -156,6 +175,7 @@
               </w:rPr>
               <w:t>:</w:t>
             </w:r>
+            <w:proofErr w:type="gramEnd"/>
           </w:p>
         </w:tc>
         <w:tc>
@@ -164,8 +184,13 @@
           </w:tcPr>
           <w:p>
             <w:r>
-              <w:t>Philippe Bovey</w:t>
-            </w:r>
+              <w:t xml:space="preserve">Philippe </w:t>
+            </w:r>
+            <w:proofErr w:type="spellStart"/>
+            <w:r>
+              <w:t>Bovey</w:t>
+            </w:r>
+            <w:proofErr w:type="spellEnd"/>
           </w:p>
         </w:tc>
         <w:tc>
@@ -174,6 +199,7 @@
             <w:shd w:val="clear" w:color="auto" w:fill="C5E0B3" w:themeFill="accent6" w:themeFillTint="66"/>
           </w:tcPr>
           <w:p>
+            <w:proofErr w:type="gramStart"/>
             <w:r>
               <w:rPr>
                 <w:rStyle w:val="lev"/>
@@ -186,6 +212,7 @@
               </w:rPr>
               <w:t>:</w:t>
             </w:r>
+            <w:proofErr w:type="gramEnd"/>
           </w:p>
         </w:tc>
         <w:tc>
@@ -277,8 +304,16 @@
               <w:rPr>
                 <w:rStyle w:val="lev"/>
               </w:rPr>
-              <w:t xml:space="preserve"> à modifier:</w:t>
-            </w:r>
+              <w:t xml:space="preserve"> à </w:t>
+            </w:r>
+            <w:proofErr w:type="gramStart"/>
+            <w:r>
+              <w:rPr>
+                <w:rStyle w:val="lev"/>
+              </w:rPr>
+              <w:t>modifier:</w:t>
+            </w:r>
+            <w:proofErr w:type="gramEnd"/>
           </w:p>
         </w:tc>
         <w:tc>
@@ -332,8 +367,16 @@
               <w:rPr>
                 <w:rStyle w:val="lev"/>
               </w:rPr>
-              <w:t>Auteur (ETML-ES):</w:t>
-            </w:r>
+              <w:t>Auteur (ETML-ES</w:t>
+            </w:r>
+            <w:proofErr w:type="gramStart"/>
+            <w:r>
+              <w:rPr>
+                <w:rStyle w:val="lev"/>
+              </w:rPr>
+              <w:t>):</w:t>
+            </w:r>
+            <w:proofErr w:type="gramEnd"/>
           </w:p>
         </w:tc>
         <w:tc>
@@ -357,12 +400,14 @@
                 <w:b/>
               </w:rPr>
             </w:pPr>
+            <w:proofErr w:type="gramStart"/>
             <w:r>
               <w:rPr>
                 <w:b/>
               </w:rPr>
               <w:t>Filière:</w:t>
             </w:r>
+            <w:proofErr w:type="gramEnd"/>
           </w:p>
         </w:tc>
         <w:tc>
@@ -392,8 +437,16 @@
               <w:rPr>
                 <w:rStyle w:val="lev"/>
               </w:rPr>
-              <w:t>Nouvelle version:</w:t>
-            </w:r>
+              <w:t xml:space="preserve">Nouvelle </w:t>
+            </w:r>
+            <w:proofErr w:type="gramStart"/>
+            <w:r>
+              <w:rPr>
+                <w:rStyle w:val="lev"/>
+              </w:rPr>
+              <w:t>version:</w:t>
+            </w:r>
+            <w:proofErr w:type="gramEnd"/>
           </w:p>
         </w:tc>
         <w:tc>
@@ -423,12 +476,14 @@
                 <w:b/>
               </w:rPr>
             </w:pPr>
+            <w:proofErr w:type="gramStart"/>
             <w:r>
               <w:rPr>
                 <w:b/>
               </w:rPr>
               <w:t>Date:</w:t>
             </w:r>
+            <w:proofErr w:type="gramEnd"/>
           </w:p>
         </w:tc>
         <w:tc>
@@ -574,7 +629,17 @@
         <w:jc w:val="both"/>
       </w:pPr>
       <w:r>
-        <w:t>Le programme en C# a déjà été réalisé par M.Crespo. Lorsqu’on connecte la carte et qu’on lance le fichier « UserRetrieval.exe</w:t>
+        <w:t xml:space="preserve">Le programme en C# a déjà été réalisé par </w:t>
+      </w:r>
+      <w:proofErr w:type="spellStart"/>
+      <w:proofErr w:type="gramStart"/>
+      <w:r>
+        <w:t>M.Crespo</w:t>
+      </w:r>
+      <w:proofErr w:type="spellEnd"/>
+      <w:proofErr w:type="gramEnd"/>
+      <w:r>
+        <w:t>. Lorsqu’on connecte la carte et qu’on lance le fichier « UserRetrieval.exe</w:t>
       </w:r>
       <w:r>
         <w:rPr>
@@ -774,7 +839,17 @@
               <w:jc w:val="both"/>
             </w:pPr>
             <w:r>
-              <w:t xml:space="preserve">Lecture du rapport de M.Crespo pour prendre connaissance du projet </w:t>
+              <w:t xml:space="preserve">Lecture du rapport de </w:t>
+            </w:r>
+            <w:proofErr w:type="spellStart"/>
+            <w:proofErr w:type="gramStart"/>
+            <w:r>
+              <w:t>M.Crespo</w:t>
+            </w:r>
+            <w:proofErr w:type="spellEnd"/>
+            <w:proofErr w:type="gramEnd"/>
+            <w:r>
+              <w:t xml:space="preserve"> pour prendre connaissance du projet </w:t>
             </w:r>
           </w:p>
         </w:tc>
@@ -969,6 +1044,9 @@
             <w:pPr>
               <w:jc w:val="center"/>
             </w:pPr>
+            <w:r>
+              <w:t>OK</w:t>
+            </w:r>
           </w:p>
         </w:tc>
       </w:tr>
@@ -1054,6 +1132,9 @@
             <w:pPr>
               <w:jc w:val="center"/>
             </w:pPr>
+            <w:r>
+              <w:t>KO</w:t>
+            </w:r>
           </w:p>
         </w:tc>
       </w:tr>
@@ -1117,6 +1198,9 @@
             <w:pPr>
               <w:jc w:val="center"/>
             </w:pPr>
+            <w:r>
+              <w:t>MPT</w:t>
+            </w:r>
           </w:p>
         </w:tc>
         <w:tc>
@@ -1127,6 +1211,9 @@
             <w:pPr>
               <w:jc w:val="center"/>
             </w:pPr>
+            <w:r>
+              <w:t>OK</w:t>
+            </w:r>
           </w:p>
         </w:tc>
       </w:tr>
@@ -1374,6 +1461,117 @@
           </w:p>
         </w:tc>
       </w:tr>
+      <w:tr>
+        <w:tc>
+          <w:tcPr>
+            <w:tcW w:w="352" w:type="dxa"/>
+          </w:tcPr>
+          <w:p>
+            <w:pPr>
+              <w:rPr>
+                <w:rStyle w:val="lev"/>
+              </w:rPr>
+            </w:pPr>
+            <w:r>
+              <w:rPr>
+                <w:rStyle w:val="lev"/>
+              </w:rPr>
+              <w:t>3</w:t>
+            </w:r>
+          </w:p>
+        </w:tc>
+        <w:tc>
+          <w:tcPr>
+            <w:tcW w:w="7269" w:type="dxa"/>
+          </w:tcPr>
+          <w:p>
+            <w:r>
+              <w:t>Mettre l’exécutable dans un endroit local (C ou bureau) de chaque étudiant</w:t>
+            </w:r>
+          </w:p>
+        </w:tc>
+        <w:tc>
+          <w:tcPr>
+            <w:tcW w:w="992" w:type="dxa"/>
+          </w:tcPr>
+          <w:p>
+            <w:pPr>
+              <w:jc w:val="center"/>
+            </w:pPr>
+            <w:r>
+              <w:t>KO</w:t>
+            </w:r>
+          </w:p>
+        </w:tc>
+        <w:tc>
+          <w:tcPr>
+            <w:tcW w:w="1134" w:type="dxa"/>
+          </w:tcPr>
+          <w:p>
+            <w:pPr>
+              <w:jc w:val="center"/>
+            </w:pPr>
+          </w:p>
+        </w:tc>
+      </w:tr>
+      <w:tr>
+        <w:tc>
+          <w:tcPr>
+            <w:tcW w:w="352" w:type="dxa"/>
+          </w:tcPr>
+          <w:p>
+            <w:pPr>
+              <w:rPr>
+                <w:rStyle w:val="lev"/>
+              </w:rPr>
+            </w:pPr>
+            <w:r>
+              <w:rPr>
+                <w:rStyle w:val="lev"/>
+              </w:rPr>
+              <w:t>4</w:t>
+            </w:r>
+          </w:p>
+        </w:tc>
+        <w:tc>
+          <w:tcPr>
+            <w:tcW w:w="7269" w:type="dxa"/>
+          </w:tcPr>
+          <w:p>
+            <w:pPr>
+              <w:tabs>
+                <w:tab w:val="left" w:pos="2084"/>
+              </w:tabs>
+            </w:pPr>
+            <w:r>
+              <w:t xml:space="preserve">Récupération de l’exécutable automatiquement lors du branchement de la matrice </w:t>
+            </w:r>
+          </w:p>
+        </w:tc>
+        <w:tc>
+          <w:tcPr>
+            <w:tcW w:w="992" w:type="dxa"/>
+          </w:tcPr>
+          <w:p>
+            <w:pPr>
+              <w:jc w:val="center"/>
+            </w:pPr>
+            <w:r>
+              <w:t>KO</w:t>
+            </w:r>
+          </w:p>
+        </w:tc>
+        <w:tc>
+          <w:tcPr>
+            <w:tcW w:w="1134" w:type="dxa"/>
+          </w:tcPr>
+          <w:p>
+            <w:pPr>
+              <w:jc w:val="center"/>
+            </w:pPr>
+          </w:p>
+        </w:tc>
+      </w:tr>
     </w:tbl>
     <w:p>
       <w:pPr>
@@ -1421,7 +1619,15 @@
         </w:numPr>
       </w:pPr>
       <w:r>
-        <w:t>Cartes du projet 2126 (carte mère et module matrice à Leds 8x8)</w:t>
+        <w:t xml:space="preserve">Cartes du projet 2126 (carte mère et module matrice à </w:t>
+      </w:r>
+      <w:proofErr w:type="spellStart"/>
+      <w:r>
+        <w:t>Leds</w:t>
+      </w:r>
+      <w:proofErr w:type="spellEnd"/>
+      <w:r>
+        <w:t xml:space="preserve"> 8x8)</w:t>
       </w:r>
     </w:p>
     <w:p>
@@ -1526,7 +1732,15 @@
         <w:pStyle w:val="Titre1"/>
       </w:pPr>
       <w:r>
-        <w:t>Archivage sur Github (optionnel)</w:t>
+        <w:t xml:space="preserve">Archivage sur </w:t>
+      </w:r>
+      <w:proofErr w:type="spellStart"/>
+      <w:r>
+        <w:t>Github</w:t>
+      </w:r>
+      <w:proofErr w:type="spellEnd"/>
+      <w:r>
+        <w:t xml:space="preserve"> (optionnel)</w:t>
       </w:r>
     </w:p>
     <w:p>
@@ -1565,16 +1779,6 @@
       <w:r>
         <w:t xml:space="preserve">Un rapport final mentionnant toutes les modifications apportées. </w:t>
       </w:r>
-    </w:p>
-    <w:p>
-      <w:pPr>
-        <w:pStyle w:val="Titre1"/>
-        <w:numPr>
-          <w:ilvl w:val="0"/>
-          <w:numId w:val="0"/>
-        </w:numPr>
-        <w:ind w:left="432"/>
-      </w:pPr>
     </w:p>
     <w:sectPr>
       <w:headerReference w:type="default" r:id="rId10"/>
@@ -1589,7 +1793,7 @@
 </file>
 
 <file path=word/endnotes.xml><?xml version="1.0" encoding="utf-8"?>
-<w:endnotes xmlns:wpc="http://schemas.microsoft.com/office/word/2010/wordprocessingCanvas" xmlns:cx="http://schemas.microsoft.com/office/drawing/2014/chartex" xmlns:cx1="http://schemas.microsoft.com/office/drawing/2015/9/8/chartex" xmlns:cx2="http://schemas.microsoft.com/office/drawing/2015/10/21/chartex" xmlns:cx3="http://schemas.microsoft.com/office/drawing/2016/5/9/chartex" xmlns:cx4="http://schemas.microsoft.com/office/drawing/2016/5/10/chartex" xmlns:cx5="http://schemas.microsoft.com/office/drawing/2016/5/11/chartex" xmlns:cx6="http://schemas.microsoft.com/office/drawing/2016/5/12/chartex" xmlns:cx7="http://schemas.microsoft.com/office/drawing/2016/5/13/chartex" xmlns:cx8="http://schemas.microsoft.com/office/drawing/2016/5/14/chartex" xmlns:mc="http://schemas.openxmlformats.org/markup-compatibility/2006" xmlns:aink="http://schemas.microsoft.com/office/drawing/2016/ink" xmlns:am3d="http://schemas.microsoft.com/office/drawing/2017/model3d" xmlns:o="urn:schemas-microsoft-com:office:office" xmlns:r="http://schemas.openxmlformats.org/officeDocument/2006/relationships" xmlns:m="http://schemas.openxmlformats.org/officeDocument/2006/math" xmlns:v="urn:schemas-microsoft-com:vml" xmlns:wp14="http://schemas.microsoft.com/office/word/2010/wordprocessingDrawing" xmlns:wp="http://schemas.openxmlformats.org/drawingml/2006/wordprocessingDrawing" xmlns:w10="urn:schemas-microsoft-com:office:word" xmlns:w="http://schemas.openxmlformats.org/wordprocessingml/2006/main" xmlns:w14="http://schemas.microsoft.com/office/word/2010/wordml" xmlns:w15="http://schemas.microsoft.com/office/word/2012/wordml" xmlns:w16cex="http://schemas.microsoft.com/office/word/2018/wordml/cex" xmlns:w16cid="http://schemas.microsoft.com/office/word/2016/wordml/cid" xmlns:w16="http://schemas.microsoft.com/office/word/2018/wordml" xmlns:w16se="http://schemas.microsoft.com/office/word/2015/wordml/symex" xmlns:wpg="http://schemas.microsoft.com/office/word/2010/wordprocessingGroup" xmlns:wpi="http://schemas.microsoft.com/office/word/2010/wordprocessingInk" xmlns:wne="http://schemas.microsoft.com/office/word/2006/wordml" xmlns:wps="http://schemas.microsoft.com/office/word/2010/wordprocessingShape" mc:Ignorable="w14 w15 w16se w16cid w16 w16cex wp14">
+<w:endnotes xmlns:wpc="http://schemas.microsoft.com/office/word/2010/wordprocessingCanvas" xmlns:cx="http://schemas.microsoft.com/office/drawing/2014/chartex" xmlns:cx1="http://schemas.microsoft.com/office/drawing/2015/9/8/chartex" xmlns:cx2="http://schemas.microsoft.com/office/drawing/2015/10/21/chartex" xmlns:cx3="http://schemas.microsoft.com/office/drawing/2016/5/9/chartex" xmlns:cx4="http://schemas.microsoft.com/office/drawing/2016/5/10/chartex" xmlns:cx5="http://schemas.microsoft.com/office/drawing/2016/5/11/chartex" xmlns:cx6="http://schemas.microsoft.com/office/drawing/2016/5/12/chartex" xmlns:cx7="http://schemas.microsoft.com/office/drawing/2016/5/13/chartex" xmlns:cx8="http://schemas.microsoft.com/office/drawing/2016/5/14/chartex" xmlns:mc="http://schemas.openxmlformats.org/markup-compatibility/2006" xmlns:aink="http://schemas.microsoft.com/office/drawing/2016/ink" xmlns:am3d="http://schemas.microsoft.com/office/drawing/2017/model3d" xmlns:o="urn:schemas-microsoft-com:office:office" xmlns:oel="http://schemas.microsoft.com/office/2019/extlst" xmlns:r="http://schemas.openxmlformats.org/officeDocument/2006/relationships" xmlns:m="http://schemas.openxmlformats.org/officeDocument/2006/math" xmlns:v="urn:schemas-microsoft-com:vml" xmlns:wp14="http://schemas.microsoft.com/office/word/2010/wordprocessingDrawing" xmlns:wp="http://schemas.openxmlformats.org/drawingml/2006/wordprocessingDrawing" xmlns:w10="urn:schemas-microsoft-com:office:word" xmlns:w="http://schemas.openxmlformats.org/wordprocessingml/2006/main" xmlns:w14="http://schemas.microsoft.com/office/word/2010/wordml" xmlns:w15="http://schemas.microsoft.com/office/word/2012/wordml" xmlns:w16cex="http://schemas.microsoft.com/office/word/2018/wordml/cex" xmlns:w16cid="http://schemas.microsoft.com/office/word/2016/wordml/cid" xmlns:w16="http://schemas.microsoft.com/office/word/2018/wordml" xmlns:w16du="http://schemas.microsoft.com/office/word/2023/wordml/word16du" xmlns:w16sdtdh="http://schemas.microsoft.com/office/word/2020/wordml/sdtdatahash" xmlns:w16se="http://schemas.microsoft.com/office/word/2015/wordml/symex" xmlns:wpg="http://schemas.microsoft.com/office/word/2010/wordprocessingGroup" xmlns:wpi="http://schemas.microsoft.com/office/word/2010/wordprocessingInk" xmlns:wne="http://schemas.microsoft.com/office/word/2006/wordml" xmlns:wps="http://schemas.microsoft.com/office/word/2010/wordprocessingShape" mc:Ignorable="w14 w15 w16se w16cid w16 w16cex w16sdtdh w16du wp14">
   <w:endnote w:type="separator" w:id="-1">
     <w:p>
       <w:pPr>
@@ -1614,29 +1818,29 @@
 </file>
 
 <file path=word/footer1.xml><?xml version="1.0" encoding="utf-8"?>
-<w:ftr xmlns:wpc="http://schemas.microsoft.com/office/word/2010/wordprocessingCanvas" xmlns:cx="http://schemas.microsoft.com/office/drawing/2014/chartex" xmlns:cx1="http://schemas.microsoft.com/office/drawing/2015/9/8/chartex" xmlns:cx2="http://schemas.microsoft.com/office/drawing/2015/10/21/chartex" xmlns:cx3="http://schemas.microsoft.com/office/drawing/2016/5/9/chartex" xmlns:cx4="http://schemas.microsoft.com/office/drawing/2016/5/10/chartex" xmlns:cx5="http://schemas.microsoft.com/office/drawing/2016/5/11/chartex" xmlns:cx6="http://schemas.microsoft.com/office/drawing/2016/5/12/chartex" xmlns:cx7="http://schemas.microsoft.com/office/drawing/2016/5/13/chartex" xmlns:cx8="http://schemas.microsoft.com/office/drawing/2016/5/14/chartex" xmlns:mc="http://schemas.openxmlformats.org/markup-compatibility/2006" xmlns:aink="http://schemas.microsoft.com/office/drawing/2016/ink" xmlns:am3d="http://schemas.microsoft.com/office/drawing/2017/model3d" xmlns:o="urn:schemas-microsoft-com:office:office" xmlns:r="http://schemas.openxmlformats.org/officeDocument/2006/relationships" xmlns:m="http://schemas.openxmlformats.org/officeDocument/2006/math" xmlns:v="urn:schemas-microsoft-com:vml" xmlns:wp14="http://schemas.microsoft.com/office/word/2010/wordprocessingDrawing" xmlns:wp="http://schemas.openxmlformats.org/drawingml/2006/wordprocessingDrawing" xmlns:w10="urn:schemas-microsoft-com:office:word" xmlns:w="http://schemas.openxmlformats.org/wordprocessingml/2006/main" xmlns:w14="http://schemas.microsoft.com/office/word/2010/wordml" xmlns:w15="http://schemas.microsoft.com/office/word/2012/wordml" xmlns:w16cex="http://schemas.microsoft.com/office/word/2018/wordml/cex" xmlns:w16cid="http://schemas.microsoft.com/office/word/2016/wordml/cid" xmlns:w16="http://schemas.microsoft.com/office/word/2018/wordml" xmlns:w16se="http://schemas.microsoft.com/office/word/2015/wordml/symex" xmlns:wpg="http://schemas.microsoft.com/office/word/2010/wordprocessingGroup" xmlns:wpi="http://schemas.microsoft.com/office/word/2010/wordprocessingInk" xmlns:wne="http://schemas.microsoft.com/office/word/2006/wordml" xmlns:wps="http://schemas.microsoft.com/office/word/2010/wordprocessingShape" mc:Ignorable="w14 w15 w16se w16cid w16 w16cex wp14">
+<w:ftr xmlns:wpc="http://schemas.microsoft.com/office/word/2010/wordprocessingCanvas" xmlns:cx="http://schemas.microsoft.com/office/drawing/2014/chartex" xmlns:cx1="http://schemas.microsoft.com/office/drawing/2015/9/8/chartex" xmlns:cx2="http://schemas.microsoft.com/office/drawing/2015/10/21/chartex" xmlns:cx3="http://schemas.microsoft.com/office/drawing/2016/5/9/chartex" xmlns:cx4="http://schemas.microsoft.com/office/drawing/2016/5/10/chartex" xmlns:cx5="http://schemas.microsoft.com/office/drawing/2016/5/11/chartex" xmlns:cx6="http://schemas.microsoft.com/office/drawing/2016/5/12/chartex" xmlns:cx7="http://schemas.microsoft.com/office/drawing/2016/5/13/chartex" xmlns:cx8="http://schemas.microsoft.com/office/drawing/2016/5/14/chartex" xmlns:mc="http://schemas.openxmlformats.org/markup-compatibility/2006" xmlns:aink="http://schemas.microsoft.com/office/drawing/2016/ink" xmlns:am3d="http://schemas.microsoft.com/office/drawing/2017/model3d" xmlns:o="urn:schemas-microsoft-com:office:office" xmlns:oel="http://schemas.microsoft.com/office/2019/extlst" xmlns:r="http://schemas.openxmlformats.org/officeDocument/2006/relationships" xmlns:m="http://schemas.openxmlformats.org/officeDocument/2006/math" xmlns:v="urn:schemas-microsoft-com:vml" xmlns:wp14="http://schemas.microsoft.com/office/word/2010/wordprocessingDrawing" xmlns:wp="http://schemas.openxmlformats.org/drawingml/2006/wordprocessingDrawing" xmlns:w10="urn:schemas-microsoft-com:office:word" xmlns:w="http://schemas.openxmlformats.org/wordprocessingml/2006/main" xmlns:w14="http://schemas.microsoft.com/office/word/2010/wordml" xmlns:w15="http://schemas.microsoft.com/office/word/2012/wordml" xmlns:w16cex="http://schemas.microsoft.com/office/word/2018/wordml/cex" xmlns:w16cid="http://schemas.microsoft.com/office/word/2016/wordml/cid" xmlns:w16="http://schemas.microsoft.com/office/word/2018/wordml" xmlns:w16du="http://schemas.microsoft.com/office/word/2023/wordml/word16du" xmlns:w16sdtdh="http://schemas.microsoft.com/office/word/2020/wordml/sdtdatahash" xmlns:w16se="http://schemas.microsoft.com/office/word/2015/wordml/symex" xmlns:wpg="http://schemas.microsoft.com/office/word/2010/wordprocessingGroup" xmlns:wpi="http://schemas.microsoft.com/office/word/2010/wordprocessingInk" xmlns:wne="http://schemas.microsoft.com/office/word/2006/wordml" xmlns:wps="http://schemas.microsoft.com/office/word/2010/wordprocessingShape" mc:Ignorable="w14 w15 w16se w16cid w16 w16cex w16sdtdh w16du wp14">
   <w:p>
     <w:pPr>
       <w:pStyle w:val="Pieddepage"/>
       <w:rPr>
-        <w:lang w:val="en-GB"/>
+        <w:lang w:val="fr-FR"/>
       </w:rPr>
     </w:pPr>
     <w:r>
       <w:rPr>
-        <w:lang w:val="en-GB"/>
+        <w:lang w:val="fr-FR"/>
       </w:rPr>
       <w:t>MPT</w:t>
     </w:r>
     <w:r>
       <w:rPr>
-        <w:lang w:val="en-GB"/>
+        <w:lang w:val="fr-FR"/>
       </w:rPr>
       <w:t xml:space="preserve"> – </w:t>
     </w:r>
     <w:r>
       <w:rPr>
-        <w:lang w:val="en-GB"/>
+        <w:lang w:val="fr-FR"/>
       </w:rPr>
       <w:t>Mars 2024</w:t>
     </w:r>
@@ -1648,7 +1852,7 @@
     </w:r>
     <w:r>
       <w:rPr>
-        <w:lang w:val="en-GB"/>
+        <w:lang w:val="fr-FR"/>
       </w:rPr>
       <w:instrText xml:space="preserve"> FILENAME \* MERGEFORMAT </w:instrText>
     </w:r>
@@ -1658,7 +1862,7 @@
     <w:r>
       <w:rPr>
         <w:noProof/>
-        <w:lang w:val="en-GB"/>
+        <w:lang w:val="fr-FR"/>
       </w:rPr>
       <w:t>2126_AffichageMatriciel_CDC-POBJ-v1_1.docx</w:t>
     </w:r>
@@ -1670,7 +1874,7 @@
     </w:r>
     <w:r>
       <w:rPr>
-        <w:lang w:val="en-GB"/>
+        <w:lang w:val="fr-FR"/>
       </w:rPr>
       <w:t xml:space="preserve">Page </w:t>
     </w:r>
@@ -1682,7 +1886,7 @@
     </w:r>
     <w:r>
       <w:rPr>
-        <w:lang w:val="en-GB"/>
+        <w:lang w:val="fr-FR"/>
       </w:rPr>
       <w:instrText xml:space="preserve"> PAGE  \* Arabic  \* MERGEFORMAT </w:instrText>
     </w:r>
@@ -1695,7 +1899,7 @@
     <w:r>
       <w:rPr>
         <w:noProof/>
-        <w:lang w:val="en-GB"/>
+        <w:lang w:val="fr-FR"/>
       </w:rPr>
       <w:t>1</w:t>
     </w:r>
@@ -1710,7 +1914,7 @@
     <w:pPr>
       <w:pStyle w:val="Pieddepage"/>
       <w:rPr>
-        <w:lang w:val="en-GB"/>
+        <w:lang w:val="fr-FR"/>
       </w:rPr>
     </w:pPr>
   </w:p>
@@ -1718,7 +1922,7 @@
 </file>
 
 <file path=word/footnotes.xml><?xml version="1.0" encoding="utf-8"?>
-<w:footnotes xmlns:wpc="http://schemas.microsoft.com/office/word/2010/wordprocessingCanvas" xmlns:cx="http://schemas.microsoft.com/office/drawing/2014/chartex" xmlns:cx1="http://schemas.microsoft.com/office/drawing/2015/9/8/chartex" xmlns:cx2="http://schemas.microsoft.com/office/drawing/2015/10/21/chartex" xmlns:cx3="http://schemas.microsoft.com/office/drawing/2016/5/9/chartex" xmlns:cx4="http://schemas.microsoft.com/office/drawing/2016/5/10/chartex" xmlns:cx5="http://schemas.microsoft.com/office/drawing/2016/5/11/chartex" xmlns:cx6="http://schemas.microsoft.com/office/drawing/2016/5/12/chartex" xmlns:cx7="http://schemas.microsoft.com/office/drawing/2016/5/13/chartex" xmlns:cx8="http://schemas.microsoft.com/office/drawing/2016/5/14/chartex" xmlns:mc="http://schemas.openxmlformats.org/markup-compatibility/2006" xmlns:aink="http://schemas.microsoft.com/office/drawing/2016/ink" xmlns:am3d="http://schemas.microsoft.com/office/drawing/2017/model3d" xmlns:o="urn:schemas-microsoft-com:office:office" xmlns:r="http://schemas.openxmlformats.org/officeDocument/2006/relationships" xmlns:m="http://schemas.openxmlformats.org/officeDocument/2006/math" xmlns:v="urn:schemas-microsoft-com:vml" xmlns:wp14="http://schemas.microsoft.com/office/word/2010/wordprocessingDrawing" xmlns:wp="http://schemas.openxmlformats.org/drawingml/2006/wordprocessingDrawing" xmlns:w10="urn:schemas-microsoft-com:office:word" xmlns:w="http://schemas.openxmlformats.org/wordprocessingml/2006/main" xmlns:w14="http://schemas.microsoft.com/office/word/2010/wordml" xmlns:w15="http://schemas.microsoft.com/office/word/2012/wordml" xmlns:w16cex="http://schemas.microsoft.com/office/word/2018/wordml/cex" xmlns:w16cid="http://schemas.microsoft.com/office/word/2016/wordml/cid" xmlns:w16="http://schemas.microsoft.com/office/word/2018/wordml" xmlns:w16se="http://schemas.microsoft.com/office/word/2015/wordml/symex" xmlns:wpg="http://schemas.microsoft.com/office/word/2010/wordprocessingGroup" xmlns:wpi="http://schemas.microsoft.com/office/word/2010/wordprocessingInk" xmlns:wne="http://schemas.microsoft.com/office/word/2006/wordml" xmlns:wps="http://schemas.microsoft.com/office/word/2010/wordprocessingShape" mc:Ignorable="w14 w15 w16se w16cid w16 w16cex wp14">
+<w:footnotes xmlns:wpc="http://schemas.microsoft.com/office/word/2010/wordprocessingCanvas" xmlns:cx="http://schemas.microsoft.com/office/drawing/2014/chartex" xmlns:cx1="http://schemas.microsoft.com/office/drawing/2015/9/8/chartex" xmlns:cx2="http://schemas.microsoft.com/office/drawing/2015/10/21/chartex" xmlns:cx3="http://schemas.microsoft.com/office/drawing/2016/5/9/chartex" xmlns:cx4="http://schemas.microsoft.com/office/drawing/2016/5/10/chartex" xmlns:cx5="http://schemas.microsoft.com/office/drawing/2016/5/11/chartex" xmlns:cx6="http://schemas.microsoft.com/office/drawing/2016/5/12/chartex" xmlns:cx7="http://schemas.microsoft.com/office/drawing/2016/5/13/chartex" xmlns:cx8="http://schemas.microsoft.com/office/drawing/2016/5/14/chartex" xmlns:mc="http://schemas.openxmlformats.org/markup-compatibility/2006" xmlns:aink="http://schemas.microsoft.com/office/drawing/2016/ink" xmlns:am3d="http://schemas.microsoft.com/office/drawing/2017/model3d" xmlns:o="urn:schemas-microsoft-com:office:office" xmlns:oel="http://schemas.microsoft.com/office/2019/extlst" xmlns:r="http://schemas.openxmlformats.org/officeDocument/2006/relationships" xmlns:m="http://schemas.openxmlformats.org/officeDocument/2006/math" xmlns:v="urn:schemas-microsoft-com:vml" xmlns:wp14="http://schemas.microsoft.com/office/word/2010/wordprocessingDrawing" xmlns:wp="http://schemas.openxmlformats.org/drawingml/2006/wordprocessingDrawing" xmlns:w10="urn:schemas-microsoft-com:office:word" xmlns:w="http://schemas.openxmlformats.org/wordprocessingml/2006/main" xmlns:w14="http://schemas.microsoft.com/office/word/2010/wordml" xmlns:w15="http://schemas.microsoft.com/office/word/2012/wordml" xmlns:w16cex="http://schemas.microsoft.com/office/word/2018/wordml/cex" xmlns:w16cid="http://schemas.microsoft.com/office/word/2016/wordml/cid" xmlns:w16="http://schemas.microsoft.com/office/word/2018/wordml" xmlns:w16du="http://schemas.microsoft.com/office/word/2023/wordml/word16du" xmlns:w16sdtdh="http://schemas.microsoft.com/office/word/2020/wordml/sdtdatahash" xmlns:w16se="http://schemas.microsoft.com/office/word/2015/wordml/symex" xmlns:wpg="http://schemas.microsoft.com/office/word/2010/wordprocessingGroup" xmlns:wpi="http://schemas.microsoft.com/office/word/2010/wordprocessingInk" xmlns:wne="http://schemas.microsoft.com/office/word/2006/wordml" xmlns:wps="http://schemas.microsoft.com/office/word/2010/wordprocessingShape" mc:Ignorable="w14 w15 w16se w16cid w16 w16cex w16sdtdh w16du wp14">
   <w:footnote w:type="separator" w:id="-1">
     <w:p>
       <w:pPr>
@@ -1762,7 +1966,7 @@
 </file>
 
 <file path=word/header1.xml><?xml version="1.0" encoding="utf-8"?>
-<w:hdr xmlns:wpc="http://schemas.microsoft.com/office/word/2010/wordprocessingCanvas" xmlns:cx="http://schemas.microsoft.com/office/drawing/2014/chartex" xmlns:cx1="http://schemas.microsoft.com/office/drawing/2015/9/8/chartex" xmlns:cx2="http://schemas.microsoft.com/office/drawing/2015/10/21/chartex" xmlns:cx3="http://schemas.microsoft.com/office/drawing/2016/5/9/chartex" xmlns:cx4="http://schemas.microsoft.com/office/drawing/2016/5/10/chartex" xmlns:cx5="http://schemas.microsoft.com/office/drawing/2016/5/11/chartex" xmlns:cx6="http://schemas.microsoft.com/office/drawing/2016/5/12/chartex" xmlns:cx7="http://schemas.microsoft.com/office/drawing/2016/5/13/chartex" xmlns:cx8="http://schemas.microsoft.com/office/drawing/2016/5/14/chartex" xmlns:mc="http://schemas.openxmlformats.org/markup-compatibility/2006" xmlns:aink="http://schemas.microsoft.com/office/drawing/2016/ink" xmlns:am3d="http://schemas.microsoft.com/office/drawing/2017/model3d" xmlns:o="urn:schemas-microsoft-com:office:office" xmlns:r="http://schemas.openxmlformats.org/officeDocument/2006/relationships" xmlns:m="http://schemas.openxmlformats.org/officeDocument/2006/math" xmlns:v="urn:schemas-microsoft-com:vml" xmlns:wp14="http://schemas.microsoft.com/office/word/2010/wordprocessingDrawing" xmlns:wp="http://schemas.openxmlformats.org/drawingml/2006/wordprocessingDrawing" xmlns:w10="urn:schemas-microsoft-com:office:word" xmlns:w="http://schemas.openxmlformats.org/wordprocessingml/2006/main" xmlns:w14="http://schemas.microsoft.com/office/word/2010/wordml" xmlns:w15="http://schemas.microsoft.com/office/word/2012/wordml" xmlns:w16cex="http://schemas.microsoft.com/office/word/2018/wordml/cex" xmlns:w16cid="http://schemas.microsoft.com/office/word/2016/wordml/cid" xmlns:w16="http://schemas.microsoft.com/office/word/2018/wordml" xmlns:w16se="http://schemas.microsoft.com/office/word/2015/wordml/symex" xmlns:wpg="http://schemas.microsoft.com/office/word/2010/wordprocessingGroup" xmlns:wpi="http://schemas.microsoft.com/office/word/2010/wordprocessingInk" xmlns:wne="http://schemas.microsoft.com/office/word/2006/wordml" xmlns:wps="http://schemas.microsoft.com/office/word/2010/wordprocessingShape" mc:Ignorable="w14 w15 w16se w16cid w16 w16cex wp14">
+<w:hdr xmlns:wpc="http://schemas.microsoft.com/office/word/2010/wordprocessingCanvas" xmlns:cx="http://schemas.microsoft.com/office/drawing/2014/chartex" xmlns:cx1="http://schemas.microsoft.com/office/drawing/2015/9/8/chartex" xmlns:cx2="http://schemas.microsoft.com/office/drawing/2015/10/21/chartex" xmlns:cx3="http://schemas.microsoft.com/office/drawing/2016/5/9/chartex" xmlns:cx4="http://schemas.microsoft.com/office/drawing/2016/5/10/chartex" xmlns:cx5="http://schemas.microsoft.com/office/drawing/2016/5/11/chartex" xmlns:cx6="http://schemas.microsoft.com/office/drawing/2016/5/12/chartex" xmlns:cx7="http://schemas.microsoft.com/office/drawing/2016/5/13/chartex" xmlns:cx8="http://schemas.microsoft.com/office/drawing/2016/5/14/chartex" xmlns:mc="http://schemas.openxmlformats.org/markup-compatibility/2006" xmlns:aink="http://schemas.microsoft.com/office/drawing/2016/ink" xmlns:am3d="http://schemas.microsoft.com/office/drawing/2017/model3d" xmlns:o="urn:schemas-microsoft-com:office:office" xmlns:oel="http://schemas.microsoft.com/office/2019/extlst" xmlns:r="http://schemas.openxmlformats.org/officeDocument/2006/relationships" xmlns:m="http://schemas.openxmlformats.org/officeDocument/2006/math" xmlns:v="urn:schemas-microsoft-com:vml" xmlns:wp14="http://schemas.microsoft.com/office/word/2010/wordprocessingDrawing" xmlns:wp="http://schemas.openxmlformats.org/drawingml/2006/wordprocessingDrawing" xmlns:w10="urn:schemas-microsoft-com:office:word" xmlns:w="http://schemas.openxmlformats.org/wordprocessingml/2006/main" xmlns:w14="http://schemas.microsoft.com/office/word/2010/wordml" xmlns:w15="http://schemas.microsoft.com/office/word/2012/wordml" xmlns:w16cex="http://schemas.microsoft.com/office/word/2018/wordml/cex" xmlns:w16cid="http://schemas.microsoft.com/office/word/2016/wordml/cid" xmlns:w16="http://schemas.microsoft.com/office/word/2018/wordml" xmlns:w16du="http://schemas.microsoft.com/office/word/2023/wordml/word16du" xmlns:w16sdtdh="http://schemas.microsoft.com/office/word/2020/wordml/sdtdatahash" xmlns:w16se="http://schemas.microsoft.com/office/word/2015/wordml/symex" xmlns:wpg="http://schemas.microsoft.com/office/word/2010/wordprocessingGroup" xmlns:wpi="http://schemas.microsoft.com/office/word/2010/wordprocessingInk" xmlns:wne="http://schemas.microsoft.com/office/word/2006/wordml" xmlns:wps="http://schemas.microsoft.com/office/word/2010/wordprocessingShape" mc:Ignorable="w14 w15 w16se w16cid w16 w16cex w16sdtdh w16du wp14">
   <w:p>
     <w:pPr>
       <w:tabs>
@@ -1850,7 +2054,18 @@
         <w:u w:val="single"/>
         <w:lang w:eastAsia="fr-FR"/>
       </w:rPr>
-      <w:t>ECOLE SUPERIEURE</w:t>
+      <w:t xml:space="preserve">ECOLE </w:t>
+    </w:r>
+    <w:proofErr w:type="gramStart"/>
+    <w:r>
+      <w:rPr>
+        <w:spacing w:val="-3"/>
+        <w:sz w:val="20"/>
+        <w:szCs w:val="20"/>
+        <w:u w:val="single"/>
+        <w:lang w:eastAsia="fr-FR"/>
+      </w:rPr>
+      <w:t>SUPERIEURE</w:t>
     </w:r>
     <w:r>
       <w:rPr>
@@ -1868,6 +2083,7 @@
       </w:rPr>
       <w:tab/>
     </w:r>
+    <w:proofErr w:type="gramEnd"/>
     <w:r>
       <w:rPr>
         <w:szCs w:val="24"/>
@@ -1887,7 +2103,7 @@
 </file>
 
 <file path=word/numbering.xml><?xml version="1.0" encoding="utf-8"?>
-<w:numbering xmlns:wpc="http://schemas.microsoft.com/office/word/2010/wordprocessingCanvas" xmlns:cx="http://schemas.microsoft.com/office/drawing/2014/chartex" xmlns:cx1="http://schemas.microsoft.com/office/drawing/2015/9/8/chartex" xmlns:cx2="http://schemas.microsoft.com/office/drawing/2015/10/21/chartex" xmlns:cx3="http://schemas.microsoft.com/office/drawing/2016/5/9/chartex" xmlns:cx4="http://schemas.microsoft.com/office/drawing/2016/5/10/chartex" xmlns:cx5="http://schemas.microsoft.com/office/drawing/2016/5/11/chartex" xmlns:cx6="http://schemas.microsoft.com/office/drawing/2016/5/12/chartex" xmlns:cx7="http://schemas.microsoft.com/office/drawing/2016/5/13/chartex" xmlns:cx8="http://schemas.microsoft.com/office/drawing/2016/5/14/chartex" xmlns:mc="http://schemas.openxmlformats.org/markup-compatibility/2006" xmlns:aink="http://schemas.microsoft.com/office/drawing/2016/ink" xmlns:am3d="http://schemas.microsoft.com/office/drawing/2017/model3d" xmlns:o="urn:schemas-microsoft-com:office:office" xmlns:r="http://schemas.openxmlformats.org/officeDocument/2006/relationships" xmlns:m="http://schemas.openxmlformats.org/officeDocument/2006/math" xmlns:v="urn:schemas-microsoft-com:vml" xmlns:wp14="http://schemas.microsoft.com/office/word/2010/wordprocessingDrawing" xmlns:wp="http://schemas.openxmlformats.org/drawingml/2006/wordprocessingDrawing" xmlns:w10="urn:schemas-microsoft-com:office:word" xmlns:w="http://schemas.openxmlformats.org/wordprocessingml/2006/main" xmlns:w14="http://schemas.microsoft.com/office/word/2010/wordml" xmlns:w15="http://schemas.microsoft.com/office/word/2012/wordml" xmlns:w16cex="http://schemas.microsoft.com/office/word/2018/wordml/cex" xmlns:w16cid="http://schemas.microsoft.com/office/word/2016/wordml/cid" xmlns:w16="http://schemas.microsoft.com/office/word/2018/wordml" xmlns:w16se="http://schemas.microsoft.com/office/word/2015/wordml/symex" xmlns:wpg="http://schemas.microsoft.com/office/word/2010/wordprocessingGroup" xmlns:wpi="http://schemas.microsoft.com/office/word/2010/wordprocessingInk" xmlns:wne="http://schemas.microsoft.com/office/word/2006/wordml" xmlns:wps="http://schemas.microsoft.com/office/word/2010/wordprocessingShape" mc:Ignorable="w14 w15 w16se w16cid w16 w16cex wp14">
+<w:numbering xmlns:wpc="http://schemas.microsoft.com/office/word/2010/wordprocessingCanvas" xmlns:cx="http://schemas.microsoft.com/office/drawing/2014/chartex" xmlns:cx1="http://schemas.microsoft.com/office/drawing/2015/9/8/chartex" xmlns:cx2="http://schemas.microsoft.com/office/drawing/2015/10/21/chartex" xmlns:cx3="http://schemas.microsoft.com/office/drawing/2016/5/9/chartex" xmlns:cx4="http://schemas.microsoft.com/office/drawing/2016/5/10/chartex" xmlns:cx5="http://schemas.microsoft.com/office/drawing/2016/5/11/chartex" xmlns:cx6="http://schemas.microsoft.com/office/drawing/2016/5/12/chartex" xmlns:cx7="http://schemas.microsoft.com/office/drawing/2016/5/13/chartex" xmlns:cx8="http://schemas.microsoft.com/office/drawing/2016/5/14/chartex" xmlns:mc="http://schemas.openxmlformats.org/markup-compatibility/2006" xmlns:aink="http://schemas.microsoft.com/office/drawing/2016/ink" xmlns:am3d="http://schemas.microsoft.com/office/drawing/2017/model3d" xmlns:o="urn:schemas-microsoft-com:office:office" xmlns:oel="http://schemas.microsoft.com/office/2019/extlst" xmlns:r="http://schemas.openxmlformats.org/officeDocument/2006/relationships" xmlns:m="http://schemas.openxmlformats.org/officeDocument/2006/math" xmlns:v="urn:schemas-microsoft-com:vml" xmlns:wp14="http://schemas.microsoft.com/office/word/2010/wordprocessingDrawing" xmlns:wp="http://schemas.openxmlformats.org/drawingml/2006/wordprocessingDrawing" xmlns:w10="urn:schemas-microsoft-com:office:word" xmlns:w="http://schemas.openxmlformats.org/wordprocessingml/2006/main" xmlns:w14="http://schemas.microsoft.com/office/word/2010/wordml" xmlns:w15="http://schemas.microsoft.com/office/word/2012/wordml" xmlns:w16cex="http://schemas.microsoft.com/office/word/2018/wordml/cex" xmlns:w16cid="http://schemas.microsoft.com/office/word/2016/wordml/cid" xmlns:w16="http://schemas.microsoft.com/office/word/2018/wordml" xmlns:w16du="http://schemas.microsoft.com/office/word/2023/wordml/word16du" xmlns:w16sdtdh="http://schemas.microsoft.com/office/word/2020/wordml/sdtdatahash" xmlns:w16se="http://schemas.microsoft.com/office/word/2015/wordml/symex" xmlns:wpg="http://schemas.microsoft.com/office/word/2010/wordprocessingGroup" xmlns:wpi="http://schemas.microsoft.com/office/word/2010/wordprocessingInk" xmlns:wne="http://schemas.microsoft.com/office/word/2006/wordml" xmlns:wps="http://schemas.microsoft.com/office/word/2010/wordprocessingShape" mc:Ignorable="w14 w15 w16se w16cid w16 w16cex w16sdtdh w16du wp14">
   <w:abstractNum w:abstractNumId="0" w15:restartNumberingAfterBreak="0">
     <w:nsid w:val="06BB64DD"/>
     <w:multiLevelType w:val="hybridMultilevel"/>
@@ -2238,7 +2454,7 @@
       <w:lvlText w:val="%1"/>
       <w:lvlJc w:val="left"/>
       <w:pPr>
-        <w:ind w:left="432" w:hanging="432"/>
+        <w:ind w:left="3126" w:hanging="432"/>
       </w:pPr>
     </w:lvl>
     <w:lvl w:ilvl="1">
@@ -2548,29 +2764,29 @@
       </w:rPr>
     </w:lvl>
   </w:abstractNum>
-  <w:num w:numId="1">
+  <w:num w:numId="1" w16cid:durableId="743651395">
     <w:abstractNumId w:val="5"/>
   </w:num>
-  <w:num w:numId="2">
+  <w:num w:numId="2" w16cid:durableId="1638955176">
     <w:abstractNumId w:val="0"/>
   </w:num>
-  <w:num w:numId="3">
+  <w:num w:numId="3" w16cid:durableId="384719280">
     <w:abstractNumId w:val="3"/>
   </w:num>
-  <w:num w:numId="4">
+  <w:num w:numId="4" w16cid:durableId="1648709240">
     <w:abstractNumId w:val="2"/>
   </w:num>
-  <w:num w:numId="5">
+  <w:num w:numId="5" w16cid:durableId="596210216">
     <w:abstractNumId w:val="1"/>
   </w:num>
-  <w:num w:numId="6">
+  <w:num w:numId="6" w16cid:durableId="1657881126">
     <w:abstractNumId w:val="4"/>
   </w:num>
 </w:numbering>
 </file>
 
 <file path=word/styles.xml><?xml version="1.0" encoding="utf-8"?>
-<w:styles xmlns:mc="http://schemas.openxmlformats.org/markup-compatibility/2006" xmlns:r="http://schemas.openxmlformats.org/officeDocument/2006/relationships" xmlns:w="http://schemas.openxmlformats.org/wordprocessingml/2006/main" xmlns:w14="http://schemas.microsoft.com/office/word/2010/wordml" xmlns:w15="http://schemas.microsoft.com/office/word/2012/wordml" xmlns:w16cex="http://schemas.microsoft.com/office/word/2018/wordml/cex" xmlns:w16cid="http://schemas.microsoft.com/office/word/2016/wordml/cid" xmlns:w16="http://schemas.microsoft.com/office/word/2018/wordml" xmlns:w16se="http://schemas.microsoft.com/office/word/2015/wordml/symex" mc:Ignorable="w14 w15 w16se w16cid w16 w16cex">
+<w:styles xmlns:mc="http://schemas.openxmlformats.org/markup-compatibility/2006" xmlns:r="http://schemas.openxmlformats.org/officeDocument/2006/relationships" xmlns:w="http://schemas.openxmlformats.org/wordprocessingml/2006/main" xmlns:w14="http://schemas.microsoft.com/office/word/2010/wordml" xmlns:w15="http://schemas.microsoft.com/office/word/2012/wordml" xmlns:w16cex="http://schemas.microsoft.com/office/word/2018/wordml/cex" xmlns:w16cid="http://schemas.microsoft.com/office/word/2016/wordml/cid" xmlns:w16="http://schemas.microsoft.com/office/word/2018/wordml" xmlns:w16du="http://schemas.microsoft.com/office/word/2023/wordml/word16du" xmlns:w16sdtdh="http://schemas.microsoft.com/office/word/2020/wordml/sdtdatahash" xmlns:w16se="http://schemas.microsoft.com/office/word/2015/wordml/symex" mc:Ignorable="w14 w15 w16se w16cid w16 w16cex w16sdtdh w16du">
   <w:docDefaults>
     <w:rPrDefault>
       <w:rPr>
@@ -2983,6 +3199,7 @@
         <w:numId w:val="3"/>
       </w:numPr>
       <w:spacing w:before="240" w:after="0"/>
+      <w:ind w:left="432"/>
       <w:outlineLvl w:val="0"/>
     </w:pPr>
     <w:rPr>
@@ -3868,12 +4085,7 @@
 </file>
 
 <file path=customXml/item1.xml><?xml version="1.0" encoding="utf-8"?>
-<?mso-contentType ?>
-<FormTemplates xmlns="http://schemas.microsoft.com/sharepoint/v3/contenttype/forms">
-  <Display>DocumentLibraryForm</Display>
-  <Edit>DocumentLibraryForm</Edit>
-  <New>DocumentLibraryForm</New>
-</FormTemplates>
+<b:Sources xmlns:b="http://schemas.openxmlformats.org/officeDocument/2006/bibliography" xmlns="http://schemas.openxmlformats.org/officeDocument/2006/bibliography" SelectedStyle="\APASixthEditionOfficeOnline.xsl" StyleName="APA" Version="6"/>
 </file>
 
 <file path=customXml/item2.xml><?xml version="1.0" encoding="utf-8"?>
@@ -4092,13 +4304,18 @@
 </file>
 
 <file path=customXml/item3.xml><?xml version="1.0" encoding="utf-8"?>
-<b:Sources xmlns:b="http://schemas.openxmlformats.org/officeDocument/2006/bibliography" xmlns="http://schemas.openxmlformats.org/officeDocument/2006/bibliography" SelectedStyle="\APASixthEditionOfficeOnline.xsl" StyleName="APA" Version="6"/>
+<?mso-contentType ?>
+<FormTemplates xmlns="http://schemas.microsoft.com/sharepoint/v3/contenttype/forms">
+  <Display>DocumentLibraryForm</Display>
+  <Edit>DocumentLibraryForm</Edit>
+  <New>DocumentLibraryForm</New>
+</FormTemplates>
 </file>
 
 <file path=customXml/itemProps1.xml><?xml version="1.0" encoding="utf-8"?>
-<ds:datastoreItem xmlns:ds="http://schemas.openxmlformats.org/officeDocument/2006/customXml" ds:itemID="{B03ABF83-E1E4-4C7B-9499-5CEDB757465A}">
+<ds:datastoreItem xmlns:ds="http://schemas.openxmlformats.org/officeDocument/2006/customXml" ds:itemID="{AE472BBA-CF51-4B02-9A02-AA5B1827B8FE}">
   <ds:schemaRefs>
-    <ds:schemaRef ds:uri="http://schemas.microsoft.com/sharepoint/v3/contenttype/forms"/>
+    <ds:schemaRef ds:uri="http://schemas.openxmlformats.org/officeDocument/2006/bibliography"/>
   </ds:schemaRefs>
 </ds:datastoreItem>
 </file>
@@ -4123,9 +4340,9 @@
 </file>
 
 <file path=customXml/itemProps3.xml><?xml version="1.0" encoding="utf-8"?>
-<ds:datastoreItem xmlns:ds="http://schemas.openxmlformats.org/officeDocument/2006/customXml" ds:itemID="{AE472BBA-CF51-4B02-9A02-AA5B1827B8FE}">
+<ds:datastoreItem xmlns:ds="http://schemas.openxmlformats.org/officeDocument/2006/customXml" ds:itemID="{B03ABF83-E1E4-4C7B-9499-5CEDB757465A}">
   <ds:schemaRefs>
-    <ds:schemaRef ds:uri="http://schemas.openxmlformats.org/officeDocument/2006/bibliography"/>
+    <ds:schemaRef ds:uri="http://schemas.microsoft.com/sharepoint/v3/contenttype/forms"/>
   </ds:schemaRefs>
 </ds:datastoreItem>
 </file>
</xml_diff>

<commit_message>
Ajout d'un dernier point à modifier dans les documents CDC et MOD
</commit_message>
<xml_diff>
--- a/doc/V_2/doc/2126_AffichageMatriciel_CDC-POBJ-v1_1.docx
+++ b/doc/V_2/doc/2126_AffichageMatriciel_CDC-POBJ-v1_1.docx
@@ -1,6 +1,6 @@
 
 <file path=word/document.xml><?xml version="1.0" encoding="utf-8"?>
-<w:document xmlns:wpc="http://schemas.microsoft.com/office/word/2010/wordprocessingCanvas" xmlns:cx="http://schemas.microsoft.com/office/drawing/2014/chartex" xmlns:cx1="http://schemas.microsoft.com/office/drawing/2015/9/8/chartex" xmlns:cx2="http://schemas.microsoft.com/office/drawing/2015/10/21/chartex" xmlns:cx3="http://schemas.microsoft.com/office/drawing/2016/5/9/chartex" xmlns:cx4="http://schemas.microsoft.com/office/drawing/2016/5/10/chartex" xmlns:cx5="http://schemas.microsoft.com/office/drawing/2016/5/11/chartex" xmlns:cx6="http://schemas.microsoft.com/office/drawing/2016/5/12/chartex" xmlns:cx7="http://schemas.microsoft.com/office/drawing/2016/5/13/chartex" xmlns:cx8="http://schemas.microsoft.com/office/drawing/2016/5/14/chartex" xmlns:mc="http://schemas.openxmlformats.org/markup-compatibility/2006" xmlns:aink="http://schemas.microsoft.com/office/drawing/2016/ink" xmlns:am3d="http://schemas.microsoft.com/office/drawing/2017/model3d" xmlns:o="urn:schemas-microsoft-com:office:office" xmlns:oel="http://schemas.microsoft.com/office/2019/extlst" xmlns:r="http://schemas.openxmlformats.org/officeDocument/2006/relationships" xmlns:m="http://schemas.openxmlformats.org/officeDocument/2006/math" xmlns:v="urn:schemas-microsoft-com:vml" xmlns:wp14="http://schemas.microsoft.com/office/word/2010/wordprocessingDrawing" xmlns:wp="http://schemas.openxmlformats.org/drawingml/2006/wordprocessingDrawing" xmlns:w10="urn:schemas-microsoft-com:office:word" xmlns:w="http://schemas.openxmlformats.org/wordprocessingml/2006/main" xmlns:w14="http://schemas.microsoft.com/office/word/2010/wordml" xmlns:w15="http://schemas.microsoft.com/office/word/2012/wordml" xmlns:w16cex="http://schemas.microsoft.com/office/word/2018/wordml/cex" xmlns:w16cid="http://schemas.microsoft.com/office/word/2016/wordml/cid" xmlns:w16="http://schemas.microsoft.com/office/word/2018/wordml" xmlns:w16du="http://schemas.microsoft.com/office/word/2023/wordml/word16du" xmlns:w16sdtdh="http://schemas.microsoft.com/office/word/2020/wordml/sdtdatahash" xmlns:w16se="http://schemas.microsoft.com/office/word/2015/wordml/symex" xmlns:wpg="http://schemas.microsoft.com/office/word/2010/wordprocessingGroup" xmlns:wpi="http://schemas.microsoft.com/office/word/2010/wordprocessingInk" xmlns:wne="http://schemas.microsoft.com/office/word/2006/wordml" xmlns:wps="http://schemas.microsoft.com/office/word/2010/wordprocessingShape" mc:Ignorable="w14 w15 w16se w16cid w16 w16cex w16sdtdh w16du wp14">
+<w:document xmlns:wpc="http://schemas.microsoft.com/office/word/2010/wordprocessingCanvas" xmlns:cx="http://schemas.microsoft.com/office/drawing/2014/chartex" xmlns:cx1="http://schemas.microsoft.com/office/drawing/2015/9/8/chartex" xmlns:cx2="http://schemas.microsoft.com/office/drawing/2015/10/21/chartex" xmlns:cx3="http://schemas.microsoft.com/office/drawing/2016/5/9/chartex" xmlns:cx4="http://schemas.microsoft.com/office/drawing/2016/5/10/chartex" xmlns:cx5="http://schemas.microsoft.com/office/drawing/2016/5/11/chartex" xmlns:cx6="http://schemas.microsoft.com/office/drawing/2016/5/12/chartex" xmlns:cx7="http://schemas.microsoft.com/office/drawing/2016/5/13/chartex" xmlns:cx8="http://schemas.microsoft.com/office/drawing/2016/5/14/chartex" xmlns:mc="http://schemas.openxmlformats.org/markup-compatibility/2006" xmlns:aink="http://schemas.microsoft.com/office/drawing/2016/ink" xmlns:am3d="http://schemas.microsoft.com/office/drawing/2017/model3d" xmlns:o="urn:schemas-microsoft-com:office:office" xmlns:r="http://schemas.openxmlformats.org/officeDocument/2006/relationships" xmlns:m="http://schemas.openxmlformats.org/officeDocument/2006/math" xmlns:v="urn:schemas-microsoft-com:vml" xmlns:wp14="http://schemas.microsoft.com/office/word/2010/wordprocessingDrawing" xmlns:wp="http://schemas.openxmlformats.org/drawingml/2006/wordprocessingDrawing" xmlns:w10="urn:schemas-microsoft-com:office:word" xmlns:w="http://schemas.openxmlformats.org/wordprocessingml/2006/main" xmlns:w14="http://schemas.microsoft.com/office/word/2010/wordml" xmlns:w15="http://schemas.microsoft.com/office/word/2012/wordml" xmlns:w16cex="http://schemas.microsoft.com/office/word/2018/wordml/cex" xmlns:w16cid="http://schemas.microsoft.com/office/word/2016/wordml/cid" xmlns:w16="http://schemas.microsoft.com/office/word/2018/wordml" xmlns:w16se="http://schemas.microsoft.com/office/word/2015/wordml/symex" xmlns:wpg="http://schemas.microsoft.com/office/word/2010/wordprocessingGroup" xmlns:wpi="http://schemas.microsoft.com/office/word/2010/wordprocessingInk" xmlns:wne="http://schemas.microsoft.com/office/word/2006/wordml" xmlns:wps="http://schemas.microsoft.com/office/word/2010/wordprocessingShape" mc:Ignorable="w14 w15 w16se w16cid w16 w16cex wp14">
   <w:body>
     <w:p>
       <w:pPr>
@@ -40,7 +40,6 @@
                 <w:rStyle w:val="lev"/>
               </w:rPr>
             </w:pPr>
-            <w:proofErr w:type="gramStart"/>
             <w:r>
               <w:rPr>
                 <w:rStyle w:val="lev"/>
@@ -53,7 +52,6 @@
               </w:rPr>
               <w:t>ROJET:</w:t>
             </w:r>
-            <w:proofErr w:type="gramEnd"/>
           </w:p>
         </w:tc>
         <w:tc>
@@ -90,16 +88,8 @@
               <w:rPr>
                 <w:rStyle w:val="lev"/>
               </w:rPr>
-              <w:t>Entreprise/</w:t>
-            </w:r>
-            <w:proofErr w:type="gramStart"/>
-            <w:r>
-              <w:rPr>
-                <w:rStyle w:val="lev"/>
-              </w:rPr>
-              <w:t>Client:</w:t>
-            </w:r>
-            <w:proofErr w:type="gramEnd"/>
+              <w:t>Entreprise/Client:</w:t>
+            </w:r>
           </w:p>
         </w:tc>
         <w:tc>
@@ -123,14 +113,12 @@
                 <w:b/>
               </w:rPr>
             </w:pPr>
-            <w:proofErr w:type="gramStart"/>
             <w:r>
               <w:rPr>
                 <w:b/>
               </w:rPr>
               <w:t>Département:</w:t>
             </w:r>
-            <w:proofErr w:type="gramEnd"/>
           </w:p>
         </w:tc>
         <w:tc>
@@ -160,14 +148,7 @@
               <w:rPr>
                 <w:rStyle w:val="lev"/>
               </w:rPr>
-              <w:t>Demandé par (Prénom, Nom</w:t>
-            </w:r>
-            <w:proofErr w:type="gramStart"/>
-            <w:r>
-              <w:rPr>
-                <w:rStyle w:val="lev"/>
-              </w:rPr>
-              <w:t>)</w:t>
+              <w:t>Demandé par (Prénom, Nom)</w:t>
             </w:r>
             <w:r>
               <w:rPr>
@@ -175,7 +156,6 @@
               </w:rPr>
               <w:t>:</w:t>
             </w:r>
-            <w:proofErr w:type="gramEnd"/>
           </w:p>
         </w:tc>
         <w:tc>
@@ -184,13 +164,8 @@
           </w:tcPr>
           <w:p>
             <w:r>
-              <w:t xml:space="preserve">Philippe </w:t>
-            </w:r>
-            <w:proofErr w:type="spellStart"/>
-            <w:r>
-              <w:t>Bovey</w:t>
-            </w:r>
-            <w:proofErr w:type="spellEnd"/>
+              <w:t>Philippe Bovey</w:t>
+            </w:r>
           </w:p>
         </w:tc>
         <w:tc>
@@ -199,7 +174,6 @@
             <w:shd w:val="clear" w:color="auto" w:fill="C5E0B3" w:themeFill="accent6" w:themeFillTint="66"/>
           </w:tcPr>
           <w:p>
-            <w:proofErr w:type="gramStart"/>
             <w:r>
               <w:rPr>
                 <w:rStyle w:val="lev"/>
@@ -212,7 +186,6 @@
               </w:rPr>
               <w:t>:</w:t>
             </w:r>
-            <w:proofErr w:type="gramEnd"/>
           </w:p>
         </w:tc>
         <w:tc>
@@ -304,16 +277,8 @@
               <w:rPr>
                 <w:rStyle w:val="lev"/>
               </w:rPr>
-              <w:t xml:space="preserve"> à </w:t>
-            </w:r>
-            <w:proofErr w:type="gramStart"/>
-            <w:r>
-              <w:rPr>
-                <w:rStyle w:val="lev"/>
-              </w:rPr>
-              <w:t>modifier:</w:t>
-            </w:r>
-            <w:proofErr w:type="gramEnd"/>
+              <w:t xml:space="preserve"> à modifier:</w:t>
+            </w:r>
           </w:p>
         </w:tc>
         <w:tc>
@@ -367,16 +332,8 @@
               <w:rPr>
                 <w:rStyle w:val="lev"/>
               </w:rPr>
-              <w:t>Auteur (ETML-ES</w:t>
-            </w:r>
-            <w:proofErr w:type="gramStart"/>
-            <w:r>
-              <w:rPr>
-                <w:rStyle w:val="lev"/>
-              </w:rPr>
-              <w:t>):</w:t>
-            </w:r>
-            <w:proofErr w:type="gramEnd"/>
+              <w:t>Auteur (ETML-ES):</w:t>
+            </w:r>
           </w:p>
         </w:tc>
         <w:tc>
@@ -400,14 +357,12 @@
                 <w:b/>
               </w:rPr>
             </w:pPr>
-            <w:proofErr w:type="gramStart"/>
             <w:r>
               <w:rPr>
                 <w:b/>
               </w:rPr>
               <w:t>Filière:</w:t>
             </w:r>
-            <w:proofErr w:type="gramEnd"/>
           </w:p>
         </w:tc>
         <w:tc>
@@ -437,16 +392,8 @@
               <w:rPr>
                 <w:rStyle w:val="lev"/>
               </w:rPr>
-              <w:t xml:space="preserve">Nouvelle </w:t>
-            </w:r>
-            <w:proofErr w:type="gramStart"/>
-            <w:r>
-              <w:rPr>
-                <w:rStyle w:val="lev"/>
-              </w:rPr>
-              <w:t>version:</w:t>
-            </w:r>
-            <w:proofErr w:type="gramEnd"/>
+              <w:t>Nouvelle version:</w:t>
+            </w:r>
           </w:p>
         </w:tc>
         <w:tc>
@@ -476,14 +423,12 @@
                 <w:b/>
               </w:rPr>
             </w:pPr>
-            <w:proofErr w:type="gramStart"/>
             <w:r>
               <w:rPr>
                 <w:b/>
               </w:rPr>
               <w:t>Date:</w:t>
             </w:r>
-            <w:proofErr w:type="gramEnd"/>
           </w:p>
         </w:tc>
         <w:tc>
@@ -629,17 +574,7 @@
         <w:jc w:val="both"/>
       </w:pPr>
       <w:r>
-        <w:t xml:space="preserve">Le programme en C# a déjà été réalisé par </w:t>
-      </w:r>
-      <w:proofErr w:type="spellStart"/>
-      <w:proofErr w:type="gramStart"/>
-      <w:r>
-        <w:t>M.Crespo</w:t>
-      </w:r>
-      <w:proofErr w:type="spellEnd"/>
-      <w:proofErr w:type="gramEnd"/>
-      <w:r>
-        <w:t>. Lorsqu’on connecte la carte et qu’on lance le fichier « UserRetrieval.exe</w:t>
+        <w:t>Le programme en C# a déjà été réalisé par M.Crespo. Lorsqu’on connecte la carte et qu’on lance le fichier « UserRetrieval.exe</w:t>
       </w:r>
       <w:r>
         <w:rPr>
@@ -839,17 +774,7 @@
               <w:jc w:val="both"/>
             </w:pPr>
             <w:r>
-              <w:t xml:space="preserve">Lecture du rapport de </w:t>
-            </w:r>
-            <w:proofErr w:type="spellStart"/>
-            <w:proofErr w:type="gramStart"/>
-            <w:r>
-              <w:t>M.Crespo</w:t>
-            </w:r>
-            <w:proofErr w:type="spellEnd"/>
-            <w:proofErr w:type="gramEnd"/>
-            <w:r>
-              <w:t xml:space="preserve"> pour prendre connaissance du projet </w:t>
+              <w:t xml:space="preserve">Lecture du rapport de M.Crespo pour prendre connaissance du projet </w:t>
             </w:r>
           </w:p>
         </w:tc>
@@ -1572,6 +1497,63 @@
           </w:p>
         </w:tc>
       </w:tr>
+      <w:tr>
+        <w:tc>
+          <w:tcPr>
+            <w:tcW w:w="352" w:type="dxa"/>
+          </w:tcPr>
+          <w:p>
+            <w:pPr>
+              <w:rPr>
+                <w:rStyle w:val="lev"/>
+              </w:rPr>
+            </w:pPr>
+            <w:r>
+              <w:rPr>
+                <w:rStyle w:val="lev"/>
+              </w:rPr>
+              <w:t>5</w:t>
+            </w:r>
+          </w:p>
+        </w:tc>
+        <w:tc>
+          <w:tcPr>
+            <w:tcW w:w="7269" w:type="dxa"/>
+          </w:tcPr>
+          <w:p>
+            <w:pPr>
+              <w:spacing w:line="256" w:lineRule="auto"/>
+              <w:jc w:val="both"/>
+            </w:pPr>
+            <w:r>
+              <w:t xml:space="preserve">Mettre à jour le texte sans avoir à appuyer sur le bouton de réinitialisation. </w:t>
+            </w:r>
+          </w:p>
+        </w:tc>
+        <w:tc>
+          <w:tcPr>
+            <w:tcW w:w="992" w:type="dxa"/>
+          </w:tcPr>
+          <w:p>
+            <w:pPr>
+              <w:jc w:val="center"/>
+            </w:pPr>
+            <w:r>
+              <w:t>KO</w:t>
+            </w:r>
+          </w:p>
+        </w:tc>
+        <w:tc>
+          <w:tcPr>
+            <w:tcW w:w="1134" w:type="dxa"/>
+          </w:tcPr>
+          <w:p>
+            <w:pPr>
+              <w:jc w:val="center"/>
+            </w:pPr>
+          </w:p>
+        </w:tc>
+      </w:tr>
     </w:tbl>
     <w:p>
       <w:pPr>
@@ -1619,15 +1601,7 @@
         </w:numPr>
       </w:pPr>
       <w:r>
-        <w:t xml:space="preserve">Cartes du projet 2126 (carte mère et module matrice à </w:t>
-      </w:r>
-      <w:proofErr w:type="spellStart"/>
-      <w:r>
-        <w:t>Leds</w:t>
-      </w:r>
-      <w:proofErr w:type="spellEnd"/>
-      <w:r>
-        <w:t xml:space="preserve"> 8x8)</w:t>
+        <w:t>Cartes du projet 2126 (carte mère et module matrice à Leds 8x8)</w:t>
       </w:r>
     </w:p>
     <w:p>
@@ -1732,15 +1706,7 @@
         <w:pStyle w:val="Titre1"/>
       </w:pPr>
       <w:r>
-        <w:t xml:space="preserve">Archivage sur </w:t>
-      </w:r>
-      <w:proofErr w:type="spellStart"/>
-      <w:r>
-        <w:t>Github</w:t>
-      </w:r>
-      <w:proofErr w:type="spellEnd"/>
-      <w:r>
-        <w:t xml:space="preserve"> (optionnel)</w:t>
+        <w:t>Archivage sur Github (optionnel)</w:t>
       </w:r>
     </w:p>
     <w:p>
@@ -1793,7 +1759,7 @@
 </file>
 
 <file path=word/endnotes.xml><?xml version="1.0" encoding="utf-8"?>
-<w:endnotes xmlns:wpc="http://schemas.microsoft.com/office/word/2010/wordprocessingCanvas" xmlns:cx="http://schemas.microsoft.com/office/drawing/2014/chartex" xmlns:cx1="http://schemas.microsoft.com/office/drawing/2015/9/8/chartex" xmlns:cx2="http://schemas.microsoft.com/office/drawing/2015/10/21/chartex" xmlns:cx3="http://schemas.microsoft.com/office/drawing/2016/5/9/chartex" xmlns:cx4="http://schemas.microsoft.com/office/drawing/2016/5/10/chartex" xmlns:cx5="http://schemas.microsoft.com/office/drawing/2016/5/11/chartex" xmlns:cx6="http://schemas.microsoft.com/office/drawing/2016/5/12/chartex" xmlns:cx7="http://schemas.microsoft.com/office/drawing/2016/5/13/chartex" xmlns:cx8="http://schemas.microsoft.com/office/drawing/2016/5/14/chartex" xmlns:mc="http://schemas.openxmlformats.org/markup-compatibility/2006" xmlns:aink="http://schemas.microsoft.com/office/drawing/2016/ink" xmlns:am3d="http://schemas.microsoft.com/office/drawing/2017/model3d" xmlns:o="urn:schemas-microsoft-com:office:office" xmlns:oel="http://schemas.microsoft.com/office/2019/extlst" xmlns:r="http://schemas.openxmlformats.org/officeDocument/2006/relationships" xmlns:m="http://schemas.openxmlformats.org/officeDocument/2006/math" xmlns:v="urn:schemas-microsoft-com:vml" xmlns:wp14="http://schemas.microsoft.com/office/word/2010/wordprocessingDrawing" xmlns:wp="http://schemas.openxmlformats.org/drawingml/2006/wordprocessingDrawing" xmlns:w10="urn:schemas-microsoft-com:office:word" xmlns:w="http://schemas.openxmlformats.org/wordprocessingml/2006/main" xmlns:w14="http://schemas.microsoft.com/office/word/2010/wordml" xmlns:w15="http://schemas.microsoft.com/office/word/2012/wordml" xmlns:w16cex="http://schemas.microsoft.com/office/word/2018/wordml/cex" xmlns:w16cid="http://schemas.microsoft.com/office/word/2016/wordml/cid" xmlns:w16="http://schemas.microsoft.com/office/word/2018/wordml" xmlns:w16du="http://schemas.microsoft.com/office/word/2023/wordml/word16du" xmlns:w16sdtdh="http://schemas.microsoft.com/office/word/2020/wordml/sdtdatahash" xmlns:w16se="http://schemas.microsoft.com/office/word/2015/wordml/symex" xmlns:wpg="http://schemas.microsoft.com/office/word/2010/wordprocessingGroup" xmlns:wpi="http://schemas.microsoft.com/office/word/2010/wordprocessingInk" xmlns:wne="http://schemas.microsoft.com/office/word/2006/wordml" xmlns:wps="http://schemas.microsoft.com/office/word/2010/wordprocessingShape" mc:Ignorable="w14 w15 w16se w16cid w16 w16cex w16sdtdh w16du wp14">
+<w:endnotes xmlns:wpc="http://schemas.microsoft.com/office/word/2010/wordprocessingCanvas" xmlns:cx="http://schemas.microsoft.com/office/drawing/2014/chartex" xmlns:cx1="http://schemas.microsoft.com/office/drawing/2015/9/8/chartex" xmlns:cx2="http://schemas.microsoft.com/office/drawing/2015/10/21/chartex" xmlns:cx3="http://schemas.microsoft.com/office/drawing/2016/5/9/chartex" xmlns:cx4="http://schemas.microsoft.com/office/drawing/2016/5/10/chartex" xmlns:cx5="http://schemas.microsoft.com/office/drawing/2016/5/11/chartex" xmlns:cx6="http://schemas.microsoft.com/office/drawing/2016/5/12/chartex" xmlns:cx7="http://schemas.microsoft.com/office/drawing/2016/5/13/chartex" xmlns:cx8="http://schemas.microsoft.com/office/drawing/2016/5/14/chartex" xmlns:mc="http://schemas.openxmlformats.org/markup-compatibility/2006" xmlns:aink="http://schemas.microsoft.com/office/drawing/2016/ink" xmlns:am3d="http://schemas.microsoft.com/office/drawing/2017/model3d" xmlns:o="urn:schemas-microsoft-com:office:office" xmlns:r="http://schemas.openxmlformats.org/officeDocument/2006/relationships" xmlns:m="http://schemas.openxmlformats.org/officeDocument/2006/math" xmlns:v="urn:schemas-microsoft-com:vml" xmlns:wp14="http://schemas.microsoft.com/office/word/2010/wordprocessingDrawing" xmlns:wp="http://schemas.openxmlformats.org/drawingml/2006/wordprocessingDrawing" xmlns:w10="urn:schemas-microsoft-com:office:word" xmlns:w="http://schemas.openxmlformats.org/wordprocessingml/2006/main" xmlns:w14="http://schemas.microsoft.com/office/word/2010/wordml" xmlns:w15="http://schemas.microsoft.com/office/word/2012/wordml" xmlns:w16cex="http://schemas.microsoft.com/office/word/2018/wordml/cex" xmlns:w16cid="http://schemas.microsoft.com/office/word/2016/wordml/cid" xmlns:w16="http://schemas.microsoft.com/office/word/2018/wordml" xmlns:w16se="http://schemas.microsoft.com/office/word/2015/wordml/symex" xmlns:wpg="http://schemas.microsoft.com/office/word/2010/wordprocessingGroup" xmlns:wpi="http://schemas.microsoft.com/office/word/2010/wordprocessingInk" xmlns:wne="http://schemas.microsoft.com/office/word/2006/wordml" xmlns:wps="http://schemas.microsoft.com/office/word/2010/wordprocessingShape" mc:Ignorable="w14 w15 w16se w16cid w16 w16cex wp14">
   <w:endnote w:type="separator" w:id="-1">
     <w:p>
       <w:pPr>
@@ -1818,7 +1784,7 @@
 </file>
 
 <file path=word/footer1.xml><?xml version="1.0" encoding="utf-8"?>
-<w:ftr xmlns:wpc="http://schemas.microsoft.com/office/word/2010/wordprocessingCanvas" xmlns:cx="http://schemas.microsoft.com/office/drawing/2014/chartex" xmlns:cx1="http://schemas.microsoft.com/office/drawing/2015/9/8/chartex" xmlns:cx2="http://schemas.microsoft.com/office/drawing/2015/10/21/chartex" xmlns:cx3="http://schemas.microsoft.com/office/drawing/2016/5/9/chartex" xmlns:cx4="http://schemas.microsoft.com/office/drawing/2016/5/10/chartex" xmlns:cx5="http://schemas.microsoft.com/office/drawing/2016/5/11/chartex" xmlns:cx6="http://schemas.microsoft.com/office/drawing/2016/5/12/chartex" xmlns:cx7="http://schemas.microsoft.com/office/drawing/2016/5/13/chartex" xmlns:cx8="http://schemas.microsoft.com/office/drawing/2016/5/14/chartex" xmlns:mc="http://schemas.openxmlformats.org/markup-compatibility/2006" xmlns:aink="http://schemas.microsoft.com/office/drawing/2016/ink" xmlns:am3d="http://schemas.microsoft.com/office/drawing/2017/model3d" xmlns:o="urn:schemas-microsoft-com:office:office" xmlns:oel="http://schemas.microsoft.com/office/2019/extlst" xmlns:r="http://schemas.openxmlformats.org/officeDocument/2006/relationships" xmlns:m="http://schemas.openxmlformats.org/officeDocument/2006/math" xmlns:v="urn:schemas-microsoft-com:vml" xmlns:wp14="http://schemas.microsoft.com/office/word/2010/wordprocessingDrawing" xmlns:wp="http://schemas.openxmlformats.org/drawingml/2006/wordprocessingDrawing" xmlns:w10="urn:schemas-microsoft-com:office:word" xmlns:w="http://schemas.openxmlformats.org/wordprocessingml/2006/main" xmlns:w14="http://schemas.microsoft.com/office/word/2010/wordml" xmlns:w15="http://schemas.microsoft.com/office/word/2012/wordml" xmlns:w16cex="http://schemas.microsoft.com/office/word/2018/wordml/cex" xmlns:w16cid="http://schemas.microsoft.com/office/word/2016/wordml/cid" xmlns:w16="http://schemas.microsoft.com/office/word/2018/wordml" xmlns:w16du="http://schemas.microsoft.com/office/word/2023/wordml/word16du" xmlns:w16sdtdh="http://schemas.microsoft.com/office/word/2020/wordml/sdtdatahash" xmlns:w16se="http://schemas.microsoft.com/office/word/2015/wordml/symex" xmlns:wpg="http://schemas.microsoft.com/office/word/2010/wordprocessingGroup" xmlns:wpi="http://schemas.microsoft.com/office/word/2010/wordprocessingInk" xmlns:wne="http://schemas.microsoft.com/office/word/2006/wordml" xmlns:wps="http://schemas.microsoft.com/office/word/2010/wordprocessingShape" mc:Ignorable="w14 w15 w16se w16cid w16 w16cex w16sdtdh w16du wp14">
+<w:ftr xmlns:wpc="http://schemas.microsoft.com/office/word/2010/wordprocessingCanvas" xmlns:cx="http://schemas.microsoft.com/office/drawing/2014/chartex" xmlns:cx1="http://schemas.microsoft.com/office/drawing/2015/9/8/chartex" xmlns:cx2="http://schemas.microsoft.com/office/drawing/2015/10/21/chartex" xmlns:cx3="http://schemas.microsoft.com/office/drawing/2016/5/9/chartex" xmlns:cx4="http://schemas.microsoft.com/office/drawing/2016/5/10/chartex" xmlns:cx5="http://schemas.microsoft.com/office/drawing/2016/5/11/chartex" xmlns:cx6="http://schemas.microsoft.com/office/drawing/2016/5/12/chartex" xmlns:cx7="http://schemas.microsoft.com/office/drawing/2016/5/13/chartex" xmlns:cx8="http://schemas.microsoft.com/office/drawing/2016/5/14/chartex" xmlns:mc="http://schemas.openxmlformats.org/markup-compatibility/2006" xmlns:aink="http://schemas.microsoft.com/office/drawing/2016/ink" xmlns:am3d="http://schemas.microsoft.com/office/drawing/2017/model3d" xmlns:o="urn:schemas-microsoft-com:office:office" xmlns:r="http://schemas.openxmlformats.org/officeDocument/2006/relationships" xmlns:m="http://schemas.openxmlformats.org/officeDocument/2006/math" xmlns:v="urn:schemas-microsoft-com:vml" xmlns:wp14="http://schemas.microsoft.com/office/word/2010/wordprocessingDrawing" xmlns:wp="http://schemas.openxmlformats.org/drawingml/2006/wordprocessingDrawing" xmlns:w10="urn:schemas-microsoft-com:office:word" xmlns:w="http://schemas.openxmlformats.org/wordprocessingml/2006/main" xmlns:w14="http://schemas.microsoft.com/office/word/2010/wordml" xmlns:w15="http://schemas.microsoft.com/office/word/2012/wordml" xmlns:w16cex="http://schemas.microsoft.com/office/word/2018/wordml/cex" xmlns:w16cid="http://schemas.microsoft.com/office/word/2016/wordml/cid" xmlns:w16="http://schemas.microsoft.com/office/word/2018/wordml" xmlns:w16se="http://schemas.microsoft.com/office/word/2015/wordml/symex" xmlns:wpg="http://schemas.microsoft.com/office/word/2010/wordprocessingGroup" xmlns:wpi="http://schemas.microsoft.com/office/word/2010/wordprocessingInk" xmlns:wne="http://schemas.microsoft.com/office/word/2006/wordml" xmlns:wps="http://schemas.microsoft.com/office/word/2010/wordprocessingShape" mc:Ignorable="w14 w15 w16se w16cid w16 w16cex wp14">
   <w:p>
     <w:pPr>
       <w:pStyle w:val="Pieddepage"/>
@@ -1922,7 +1888,7 @@
 </file>
 
 <file path=word/footnotes.xml><?xml version="1.0" encoding="utf-8"?>
-<w:footnotes xmlns:wpc="http://schemas.microsoft.com/office/word/2010/wordprocessingCanvas" xmlns:cx="http://schemas.microsoft.com/office/drawing/2014/chartex" xmlns:cx1="http://schemas.microsoft.com/office/drawing/2015/9/8/chartex" xmlns:cx2="http://schemas.microsoft.com/office/drawing/2015/10/21/chartex" xmlns:cx3="http://schemas.microsoft.com/office/drawing/2016/5/9/chartex" xmlns:cx4="http://schemas.microsoft.com/office/drawing/2016/5/10/chartex" xmlns:cx5="http://schemas.microsoft.com/office/drawing/2016/5/11/chartex" xmlns:cx6="http://schemas.microsoft.com/office/drawing/2016/5/12/chartex" xmlns:cx7="http://schemas.microsoft.com/office/drawing/2016/5/13/chartex" xmlns:cx8="http://schemas.microsoft.com/office/drawing/2016/5/14/chartex" xmlns:mc="http://schemas.openxmlformats.org/markup-compatibility/2006" xmlns:aink="http://schemas.microsoft.com/office/drawing/2016/ink" xmlns:am3d="http://schemas.microsoft.com/office/drawing/2017/model3d" xmlns:o="urn:schemas-microsoft-com:office:office" xmlns:oel="http://schemas.microsoft.com/office/2019/extlst" xmlns:r="http://schemas.openxmlformats.org/officeDocument/2006/relationships" xmlns:m="http://schemas.openxmlformats.org/officeDocument/2006/math" xmlns:v="urn:schemas-microsoft-com:vml" xmlns:wp14="http://schemas.microsoft.com/office/word/2010/wordprocessingDrawing" xmlns:wp="http://schemas.openxmlformats.org/drawingml/2006/wordprocessingDrawing" xmlns:w10="urn:schemas-microsoft-com:office:word" xmlns:w="http://schemas.openxmlformats.org/wordprocessingml/2006/main" xmlns:w14="http://schemas.microsoft.com/office/word/2010/wordml" xmlns:w15="http://schemas.microsoft.com/office/word/2012/wordml" xmlns:w16cex="http://schemas.microsoft.com/office/word/2018/wordml/cex" xmlns:w16cid="http://schemas.microsoft.com/office/word/2016/wordml/cid" xmlns:w16="http://schemas.microsoft.com/office/word/2018/wordml" xmlns:w16du="http://schemas.microsoft.com/office/word/2023/wordml/word16du" xmlns:w16sdtdh="http://schemas.microsoft.com/office/word/2020/wordml/sdtdatahash" xmlns:w16se="http://schemas.microsoft.com/office/word/2015/wordml/symex" xmlns:wpg="http://schemas.microsoft.com/office/word/2010/wordprocessingGroup" xmlns:wpi="http://schemas.microsoft.com/office/word/2010/wordprocessingInk" xmlns:wne="http://schemas.microsoft.com/office/word/2006/wordml" xmlns:wps="http://schemas.microsoft.com/office/word/2010/wordprocessingShape" mc:Ignorable="w14 w15 w16se w16cid w16 w16cex w16sdtdh w16du wp14">
+<w:footnotes xmlns:wpc="http://schemas.microsoft.com/office/word/2010/wordprocessingCanvas" xmlns:cx="http://schemas.microsoft.com/office/drawing/2014/chartex" xmlns:cx1="http://schemas.microsoft.com/office/drawing/2015/9/8/chartex" xmlns:cx2="http://schemas.microsoft.com/office/drawing/2015/10/21/chartex" xmlns:cx3="http://schemas.microsoft.com/office/drawing/2016/5/9/chartex" xmlns:cx4="http://schemas.microsoft.com/office/drawing/2016/5/10/chartex" xmlns:cx5="http://schemas.microsoft.com/office/drawing/2016/5/11/chartex" xmlns:cx6="http://schemas.microsoft.com/office/drawing/2016/5/12/chartex" xmlns:cx7="http://schemas.microsoft.com/office/drawing/2016/5/13/chartex" xmlns:cx8="http://schemas.microsoft.com/office/drawing/2016/5/14/chartex" xmlns:mc="http://schemas.openxmlformats.org/markup-compatibility/2006" xmlns:aink="http://schemas.microsoft.com/office/drawing/2016/ink" xmlns:am3d="http://schemas.microsoft.com/office/drawing/2017/model3d" xmlns:o="urn:schemas-microsoft-com:office:office" xmlns:r="http://schemas.openxmlformats.org/officeDocument/2006/relationships" xmlns:m="http://schemas.openxmlformats.org/officeDocument/2006/math" xmlns:v="urn:schemas-microsoft-com:vml" xmlns:wp14="http://schemas.microsoft.com/office/word/2010/wordprocessingDrawing" xmlns:wp="http://schemas.openxmlformats.org/drawingml/2006/wordprocessingDrawing" xmlns:w10="urn:schemas-microsoft-com:office:word" xmlns:w="http://schemas.openxmlformats.org/wordprocessingml/2006/main" xmlns:w14="http://schemas.microsoft.com/office/word/2010/wordml" xmlns:w15="http://schemas.microsoft.com/office/word/2012/wordml" xmlns:w16cex="http://schemas.microsoft.com/office/word/2018/wordml/cex" xmlns:w16cid="http://schemas.microsoft.com/office/word/2016/wordml/cid" xmlns:w16="http://schemas.microsoft.com/office/word/2018/wordml" xmlns:w16se="http://schemas.microsoft.com/office/word/2015/wordml/symex" xmlns:wpg="http://schemas.microsoft.com/office/word/2010/wordprocessingGroup" xmlns:wpi="http://schemas.microsoft.com/office/word/2010/wordprocessingInk" xmlns:wne="http://schemas.microsoft.com/office/word/2006/wordml" xmlns:wps="http://schemas.microsoft.com/office/word/2010/wordprocessingShape" mc:Ignorable="w14 w15 w16se w16cid w16 w16cex wp14">
   <w:footnote w:type="separator" w:id="-1">
     <w:p>
       <w:pPr>
@@ -1966,7 +1932,7 @@
 </file>
 
 <file path=word/header1.xml><?xml version="1.0" encoding="utf-8"?>
-<w:hdr xmlns:wpc="http://schemas.microsoft.com/office/word/2010/wordprocessingCanvas" xmlns:cx="http://schemas.microsoft.com/office/drawing/2014/chartex" xmlns:cx1="http://schemas.microsoft.com/office/drawing/2015/9/8/chartex" xmlns:cx2="http://schemas.microsoft.com/office/drawing/2015/10/21/chartex" xmlns:cx3="http://schemas.microsoft.com/office/drawing/2016/5/9/chartex" xmlns:cx4="http://schemas.microsoft.com/office/drawing/2016/5/10/chartex" xmlns:cx5="http://schemas.microsoft.com/office/drawing/2016/5/11/chartex" xmlns:cx6="http://schemas.microsoft.com/office/drawing/2016/5/12/chartex" xmlns:cx7="http://schemas.microsoft.com/office/drawing/2016/5/13/chartex" xmlns:cx8="http://schemas.microsoft.com/office/drawing/2016/5/14/chartex" xmlns:mc="http://schemas.openxmlformats.org/markup-compatibility/2006" xmlns:aink="http://schemas.microsoft.com/office/drawing/2016/ink" xmlns:am3d="http://schemas.microsoft.com/office/drawing/2017/model3d" xmlns:o="urn:schemas-microsoft-com:office:office" xmlns:oel="http://schemas.microsoft.com/office/2019/extlst" xmlns:r="http://schemas.openxmlformats.org/officeDocument/2006/relationships" xmlns:m="http://schemas.openxmlformats.org/officeDocument/2006/math" xmlns:v="urn:schemas-microsoft-com:vml" xmlns:wp14="http://schemas.microsoft.com/office/word/2010/wordprocessingDrawing" xmlns:wp="http://schemas.openxmlformats.org/drawingml/2006/wordprocessingDrawing" xmlns:w10="urn:schemas-microsoft-com:office:word" xmlns:w="http://schemas.openxmlformats.org/wordprocessingml/2006/main" xmlns:w14="http://schemas.microsoft.com/office/word/2010/wordml" xmlns:w15="http://schemas.microsoft.com/office/word/2012/wordml" xmlns:w16cex="http://schemas.microsoft.com/office/word/2018/wordml/cex" xmlns:w16cid="http://schemas.microsoft.com/office/word/2016/wordml/cid" xmlns:w16="http://schemas.microsoft.com/office/word/2018/wordml" xmlns:w16du="http://schemas.microsoft.com/office/word/2023/wordml/word16du" xmlns:w16sdtdh="http://schemas.microsoft.com/office/word/2020/wordml/sdtdatahash" xmlns:w16se="http://schemas.microsoft.com/office/word/2015/wordml/symex" xmlns:wpg="http://schemas.microsoft.com/office/word/2010/wordprocessingGroup" xmlns:wpi="http://schemas.microsoft.com/office/word/2010/wordprocessingInk" xmlns:wne="http://schemas.microsoft.com/office/word/2006/wordml" xmlns:wps="http://schemas.microsoft.com/office/word/2010/wordprocessingShape" mc:Ignorable="w14 w15 w16se w16cid w16 w16cex w16sdtdh w16du wp14">
+<w:hdr xmlns:wpc="http://schemas.microsoft.com/office/word/2010/wordprocessingCanvas" xmlns:cx="http://schemas.microsoft.com/office/drawing/2014/chartex" xmlns:cx1="http://schemas.microsoft.com/office/drawing/2015/9/8/chartex" xmlns:cx2="http://schemas.microsoft.com/office/drawing/2015/10/21/chartex" xmlns:cx3="http://schemas.microsoft.com/office/drawing/2016/5/9/chartex" xmlns:cx4="http://schemas.microsoft.com/office/drawing/2016/5/10/chartex" xmlns:cx5="http://schemas.microsoft.com/office/drawing/2016/5/11/chartex" xmlns:cx6="http://schemas.microsoft.com/office/drawing/2016/5/12/chartex" xmlns:cx7="http://schemas.microsoft.com/office/drawing/2016/5/13/chartex" xmlns:cx8="http://schemas.microsoft.com/office/drawing/2016/5/14/chartex" xmlns:mc="http://schemas.openxmlformats.org/markup-compatibility/2006" xmlns:aink="http://schemas.microsoft.com/office/drawing/2016/ink" xmlns:am3d="http://schemas.microsoft.com/office/drawing/2017/model3d" xmlns:o="urn:schemas-microsoft-com:office:office" xmlns:r="http://schemas.openxmlformats.org/officeDocument/2006/relationships" xmlns:m="http://schemas.openxmlformats.org/officeDocument/2006/math" xmlns:v="urn:schemas-microsoft-com:vml" xmlns:wp14="http://schemas.microsoft.com/office/word/2010/wordprocessingDrawing" xmlns:wp="http://schemas.openxmlformats.org/drawingml/2006/wordprocessingDrawing" xmlns:w10="urn:schemas-microsoft-com:office:word" xmlns:w="http://schemas.openxmlformats.org/wordprocessingml/2006/main" xmlns:w14="http://schemas.microsoft.com/office/word/2010/wordml" xmlns:w15="http://schemas.microsoft.com/office/word/2012/wordml" xmlns:w16cex="http://schemas.microsoft.com/office/word/2018/wordml/cex" xmlns:w16cid="http://schemas.microsoft.com/office/word/2016/wordml/cid" xmlns:w16="http://schemas.microsoft.com/office/word/2018/wordml" xmlns:w16se="http://schemas.microsoft.com/office/word/2015/wordml/symex" xmlns:wpg="http://schemas.microsoft.com/office/word/2010/wordprocessingGroup" xmlns:wpi="http://schemas.microsoft.com/office/word/2010/wordprocessingInk" xmlns:wne="http://schemas.microsoft.com/office/word/2006/wordml" xmlns:wps="http://schemas.microsoft.com/office/word/2010/wordprocessingShape" mc:Ignorable="w14 w15 w16se w16cid w16 w16cex wp14">
   <w:p>
     <w:pPr>
       <w:tabs>
@@ -2054,18 +2020,7 @@
         <w:u w:val="single"/>
         <w:lang w:eastAsia="fr-FR"/>
       </w:rPr>
-      <w:t xml:space="preserve">ECOLE </w:t>
-    </w:r>
-    <w:proofErr w:type="gramStart"/>
-    <w:r>
-      <w:rPr>
-        <w:spacing w:val="-3"/>
-        <w:sz w:val="20"/>
-        <w:szCs w:val="20"/>
-        <w:u w:val="single"/>
-        <w:lang w:eastAsia="fr-FR"/>
-      </w:rPr>
-      <w:t>SUPERIEURE</w:t>
+      <w:t>ECOLE SUPERIEURE</w:t>
     </w:r>
     <w:r>
       <w:rPr>
@@ -2083,7 +2038,6 @@
       </w:rPr>
       <w:tab/>
     </w:r>
-    <w:proofErr w:type="gramEnd"/>
     <w:r>
       <w:rPr>
         <w:szCs w:val="24"/>
@@ -2103,8 +2057,121 @@
 </file>
 
 <file path=word/numbering.xml><?xml version="1.0" encoding="utf-8"?>
-<w:numbering xmlns:wpc="http://schemas.microsoft.com/office/word/2010/wordprocessingCanvas" xmlns:cx="http://schemas.microsoft.com/office/drawing/2014/chartex" xmlns:cx1="http://schemas.microsoft.com/office/drawing/2015/9/8/chartex" xmlns:cx2="http://schemas.microsoft.com/office/drawing/2015/10/21/chartex" xmlns:cx3="http://schemas.microsoft.com/office/drawing/2016/5/9/chartex" xmlns:cx4="http://schemas.microsoft.com/office/drawing/2016/5/10/chartex" xmlns:cx5="http://schemas.microsoft.com/office/drawing/2016/5/11/chartex" xmlns:cx6="http://schemas.microsoft.com/office/drawing/2016/5/12/chartex" xmlns:cx7="http://schemas.microsoft.com/office/drawing/2016/5/13/chartex" xmlns:cx8="http://schemas.microsoft.com/office/drawing/2016/5/14/chartex" xmlns:mc="http://schemas.openxmlformats.org/markup-compatibility/2006" xmlns:aink="http://schemas.microsoft.com/office/drawing/2016/ink" xmlns:am3d="http://schemas.microsoft.com/office/drawing/2017/model3d" xmlns:o="urn:schemas-microsoft-com:office:office" xmlns:oel="http://schemas.microsoft.com/office/2019/extlst" xmlns:r="http://schemas.openxmlformats.org/officeDocument/2006/relationships" xmlns:m="http://schemas.openxmlformats.org/officeDocument/2006/math" xmlns:v="urn:schemas-microsoft-com:vml" xmlns:wp14="http://schemas.microsoft.com/office/word/2010/wordprocessingDrawing" xmlns:wp="http://schemas.openxmlformats.org/drawingml/2006/wordprocessingDrawing" xmlns:w10="urn:schemas-microsoft-com:office:word" xmlns:w="http://schemas.openxmlformats.org/wordprocessingml/2006/main" xmlns:w14="http://schemas.microsoft.com/office/word/2010/wordml" xmlns:w15="http://schemas.microsoft.com/office/word/2012/wordml" xmlns:w16cex="http://schemas.microsoft.com/office/word/2018/wordml/cex" xmlns:w16cid="http://schemas.microsoft.com/office/word/2016/wordml/cid" xmlns:w16="http://schemas.microsoft.com/office/word/2018/wordml" xmlns:w16du="http://schemas.microsoft.com/office/word/2023/wordml/word16du" xmlns:w16sdtdh="http://schemas.microsoft.com/office/word/2020/wordml/sdtdatahash" xmlns:w16se="http://schemas.microsoft.com/office/word/2015/wordml/symex" xmlns:wpg="http://schemas.microsoft.com/office/word/2010/wordprocessingGroup" xmlns:wpi="http://schemas.microsoft.com/office/word/2010/wordprocessingInk" xmlns:wne="http://schemas.microsoft.com/office/word/2006/wordml" xmlns:wps="http://schemas.microsoft.com/office/word/2010/wordprocessingShape" mc:Ignorable="w14 w15 w16se w16cid w16 w16cex w16sdtdh w16du wp14">
+<w:numbering xmlns:wpc="http://schemas.microsoft.com/office/word/2010/wordprocessingCanvas" xmlns:cx="http://schemas.microsoft.com/office/drawing/2014/chartex" xmlns:cx1="http://schemas.microsoft.com/office/drawing/2015/9/8/chartex" xmlns:cx2="http://schemas.microsoft.com/office/drawing/2015/10/21/chartex" xmlns:cx3="http://schemas.microsoft.com/office/drawing/2016/5/9/chartex" xmlns:cx4="http://schemas.microsoft.com/office/drawing/2016/5/10/chartex" xmlns:cx5="http://schemas.microsoft.com/office/drawing/2016/5/11/chartex" xmlns:cx6="http://schemas.microsoft.com/office/drawing/2016/5/12/chartex" xmlns:cx7="http://schemas.microsoft.com/office/drawing/2016/5/13/chartex" xmlns:cx8="http://schemas.microsoft.com/office/drawing/2016/5/14/chartex" xmlns:mc="http://schemas.openxmlformats.org/markup-compatibility/2006" xmlns:aink="http://schemas.microsoft.com/office/drawing/2016/ink" xmlns:am3d="http://schemas.microsoft.com/office/drawing/2017/model3d" xmlns:o="urn:schemas-microsoft-com:office:office" xmlns:r="http://schemas.openxmlformats.org/officeDocument/2006/relationships" xmlns:m="http://schemas.openxmlformats.org/officeDocument/2006/math" xmlns:v="urn:schemas-microsoft-com:vml" xmlns:wp14="http://schemas.microsoft.com/office/word/2010/wordprocessingDrawing" xmlns:wp="http://schemas.openxmlformats.org/drawingml/2006/wordprocessingDrawing" xmlns:w10="urn:schemas-microsoft-com:office:word" xmlns:w="http://schemas.openxmlformats.org/wordprocessingml/2006/main" xmlns:w14="http://schemas.microsoft.com/office/word/2010/wordml" xmlns:w15="http://schemas.microsoft.com/office/word/2012/wordml" xmlns:w16cex="http://schemas.microsoft.com/office/word/2018/wordml/cex" xmlns:w16cid="http://schemas.microsoft.com/office/word/2016/wordml/cid" xmlns:w16="http://schemas.microsoft.com/office/word/2018/wordml" xmlns:w16se="http://schemas.microsoft.com/office/word/2015/wordml/symex" xmlns:wpg="http://schemas.microsoft.com/office/word/2010/wordprocessingGroup" xmlns:wpi="http://schemas.microsoft.com/office/word/2010/wordprocessingInk" xmlns:wne="http://schemas.microsoft.com/office/word/2006/wordml" xmlns:wps="http://schemas.microsoft.com/office/word/2010/wordprocessingShape" mc:Ignorable="w14 w15 w16se w16cid w16 w16cex wp14">
   <w:abstractNum w:abstractNumId="0" w15:restartNumberingAfterBreak="0">
+    <w:nsid w:val="03295CB0"/>
+    <w:multiLevelType w:val="hybridMultilevel"/>
+    <w:tmpl w:val="0AEC7192"/>
+    <w:lvl w:ilvl="0" w:tplc="040C0001">
+      <w:start w:val="1"/>
+      <w:numFmt w:val="bullet"/>
+      <w:lvlText w:val=""/>
+      <w:lvlJc w:val="left"/>
+      <w:pPr>
+        <w:ind w:left="1080" w:hanging="360"/>
+      </w:pPr>
+      <w:rPr>
+        <w:rFonts w:ascii="Symbol" w:hAnsi="Symbol" w:hint="default"/>
+      </w:rPr>
+    </w:lvl>
+    <w:lvl w:ilvl="1" w:tplc="040C0003">
+      <w:start w:val="1"/>
+      <w:numFmt w:val="bullet"/>
+      <w:lvlText w:val="o"/>
+      <w:lvlJc w:val="left"/>
+      <w:pPr>
+        <w:ind w:left="1800" w:hanging="360"/>
+      </w:pPr>
+      <w:rPr>
+        <w:rFonts w:ascii="Courier New" w:hAnsi="Courier New" w:cs="Courier New" w:hint="default"/>
+      </w:rPr>
+    </w:lvl>
+    <w:lvl w:ilvl="2" w:tplc="040C0005">
+      <w:start w:val="1"/>
+      <w:numFmt w:val="bullet"/>
+      <w:lvlText w:val=""/>
+      <w:lvlJc w:val="left"/>
+      <w:pPr>
+        <w:ind w:left="2520" w:hanging="360"/>
+      </w:pPr>
+      <w:rPr>
+        <w:rFonts w:ascii="Wingdings" w:hAnsi="Wingdings" w:hint="default"/>
+      </w:rPr>
+    </w:lvl>
+    <w:lvl w:ilvl="3" w:tplc="040C0001">
+      <w:start w:val="1"/>
+      <w:numFmt w:val="bullet"/>
+      <w:lvlText w:val=""/>
+      <w:lvlJc w:val="left"/>
+      <w:pPr>
+        <w:ind w:left="3240" w:hanging="360"/>
+      </w:pPr>
+      <w:rPr>
+        <w:rFonts w:ascii="Symbol" w:hAnsi="Symbol" w:hint="default"/>
+      </w:rPr>
+    </w:lvl>
+    <w:lvl w:ilvl="4" w:tplc="040C0003">
+      <w:start w:val="1"/>
+      <w:numFmt w:val="bullet"/>
+      <w:lvlText w:val="o"/>
+      <w:lvlJc w:val="left"/>
+      <w:pPr>
+        <w:ind w:left="3960" w:hanging="360"/>
+      </w:pPr>
+      <w:rPr>
+        <w:rFonts w:ascii="Courier New" w:hAnsi="Courier New" w:cs="Courier New" w:hint="default"/>
+      </w:rPr>
+    </w:lvl>
+    <w:lvl w:ilvl="5" w:tplc="040C0005">
+      <w:start w:val="1"/>
+      <w:numFmt w:val="bullet"/>
+      <w:lvlText w:val=""/>
+      <w:lvlJc w:val="left"/>
+      <w:pPr>
+        <w:ind w:left="4680" w:hanging="360"/>
+      </w:pPr>
+      <w:rPr>
+        <w:rFonts w:ascii="Wingdings" w:hAnsi="Wingdings" w:hint="default"/>
+      </w:rPr>
+    </w:lvl>
+    <w:lvl w:ilvl="6" w:tplc="040C0001">
+      <w:start w:val="1"/>
+      <w:numFmt w:val="bullet"/>
+      <w:lvlText w:val=""/>
+      <w:lvlJc w:val="left"/>
+      <w:pPr>
+        <w:ind w:left="5400" w:hanging="360"/>
+      </w:pPr>
+      <w:rPr>
+        <w:rFonts w:ascii="Symbol" w:hAnsi="Symbol" w:hint="default"/>
+      </w:rPr>
+    </w:lvl>
+    <w:lvl w:ilvl="7" w:tplc="040C0003">
+      <w:start w:val="1"/>
+      <w:numFmt w:val="bullet"/>
+      <w:lvlText w:val="o"/>
+      <w:lvlJc w:val="left"/>
+      <w:pPr>
+        <w:ind w:left="6120" w:hanging="360"/>
+      </w:pPr>
+      <w:rPr>
+        <w:rFonts w:ascii="Courier New" w:hAnsi="Courier New" w:cs="Courier New" w:hint="default"/>
+      </w:rPr>
+    </w:lvl>
+    <w:lvl w:ilvl="8" w:tplc="040C0005">
+      <w:start w:val="1"/>
+      <w:numFmt w:val="bullet"/>
+      <w:lvlText w:val=""/>
+      <w:lvlJc w:val="left"/>
+      <w:pPr>
+        <w:ind w:left="6840" w:hanging="360"/>
+      </w:pPr>
+      <w:rPr>
+        <w:rFonts w:ascii="Wingdings" w:hAnsi="Wingdings" w:hint="default"/>
+      </w:rPr>
+    </w:lvl>
+  </w:abstractNum>
+  <w:abstractNum w:abstractNumId="1" w15:restartNumberingAfterBreak="0">
     <w:nsid w:val="06BB64DD"/>
     <w:multiLevelType w:val="hybridMultilevel"/>
     <w:tmpl w:val="8EA84BE6"/>
@@ -2217,7 +2284,7 @@
       </w:rPr>
     </w:lvl>
   </w:abstractNum>
-  <w:abstractNum w:abstractNumId="1" w15:restartNumberingAfterBreak="0">
+  <w:abstractNum w:abstractNumId="2" w15:restartNumberingAfterBreak="0">
     <w:nsid w:val="322751A5"/>
     <w:multiLevelType w:val="hybridMultilevel"/>
     <w:tmpl w:val="DB0050E4"/>
@@ -2330,7 +2397,7 @@
       </w:rPr>
     </w:lvl>
   </w:abstractNum>
-  <w:abstractNum w:abstractNumId="2" w15:restartNumberingAfterBreak="0">
+  <w:abstractNum w:abstractNumId="3" w15:restartNumberingAfterBreak="0">
     <w:nsid w:val="344A26B9"/>
     <w:multiLevelType w:val="hybridMultilevel"/>
     <w:tmpl w:val="7702FDAC"/>
@@ -2443,7 +2510,7 @@
       </w:rPr>
     </w:lvl>
   </w:abstractNum>
-  <w:abstractNum w:abstractNumId="3" w15:restartNumberingAfterBreak="0">
+  <w:abstractNum w:abstractNumId="4" w15:restartNumberingAfterBreak="0">
     <w:nsid w:val="3A9C36DC"/>
     <w:multiLevelType w:val="multilevel"/>
     <w:tmpl w:val="100C0025"/>
@@ -2538,7 +2605,7 @@
       </w:pPr>
     </w:lvl>
   </w:abstractNum>
-  <w:abstractNum w:abstractNumId="4" w15:restartNumberingAfterBreak="0">
+  <w:abstractNum w:abstractNumId="5" w15:restartNumberingAfterBreak="0">
     <w:nsid w:val="7AB7029E"/>
     <w:multiLevelType w:val="hybridMultilevel"/>
     <w:tmpl w:val="49E2E92C"/>
@@ -2651,7 +2718,7 @@
       </w:rPr>
     </w:lvl>
   </w:abstractNum>
-  <w:abstractNum w:abstractNumId="5" w15:restartNumberingAfterBreak="0">
+  <w:abstractNum w:abstractNumId="6" w15:restartNumberingAfterBreak="0">
     <w:nsid w:val="7FDE4F3F"/>
     <w:multiLevelType w:val="hybridMultilevel"/>
     <w:tmpl w:val="DE5E6286"/>
@@ -2764,29 +2831,41 @@
       </w:rPr>
     </w:lvl>
   </w:abstractNum>
-  <w:num w:numId="1" w16cid:durableId="743651395">
+  <w:num w:numId="1">
+    <w:abstractNumId w:val="6"/>
+  </w:num>
+  <w:num w:numId="2">
+    <w:abstractNumId w:val="1"/>
+  </w:num>
+  <w:num w:numId="3">
+    <w:abstractNumId w:val="4"/>
+  </w:num>
+  <w:num w:numId="4">
+    <w:abstractNumId w:val="3"/>
+  </w:num>
+  <w:num w:numId="5">
+    <w:abstractNumId w:val="2"/>
+  </w:num>
+  <w:num w:numId="6">
     <w:abstractNumId w:val="5"/>
   </w:num>
-  <w:num w:numId="2" w16cid:durableId="1638955176">
+  <w:num w:numId="7">
     <w:abstractNumId w:val="0"/>
-  </w:num>
-  <w:num w:numId="3" w16cid:durableId="384719280">
-    <w:abstractNumId w:val="3"/>
-  </w:num>
-  <w:num w:numId="4" w16cid:durableId="1648709240">
-    <w:abstractNumId w:val="2"/>
-  </w:num>
-  <w:num w:numId="5" w16cid:durableId="596210216">
-    <w:abstractNumId w:val="1"/>
-  </w:num>
-  <w:num w:numId="6" w16cid:durableId="1657881126">
-    <w:abstractNumId w:val="4"/>
+    <w:lvlOverride w:ilvl="0"/>
+    <w:lvlOverride w:ilvl="1"/>
+    <w:lvlOverride w:ilvl="2"/>
+    <w:lvlOverride w:ilvl="3"/>
+    <w:lvlOverride w:ilvl="4"/>
+    <w:lvlOverride w:ilvl="5"/>
+    <w:lvlOverride w:ilvl="6"/>
+    <w:lvlOverride w:ilvl="7"/>
+    <w:lvlOverride w:ilvl="8"/>
   </w:num>
 </w:numbering>
 </file>
 
 <file path=word/styles.xml><?xml version="1.0" encoding="utf-8"?>
-<w:styles xmlns:mc="http://schemas.openxmlformats.org/markup-compatibility/2006" xmlns:r="http://schemas.openxmlformats.org/officeDocument/2006/relationships" xmlns:w="http://schemas.openxmlformats.org/wordprocessingml/2006/main" xmlns:w14="http://schemas.microsoft.com/office/word/2010/wordml" xmlns:w15="http://schemas.microsoft.com/office/word/2012/wordml" xmlns:w16cex="http://schemas.microsoft.com/office/word/2018/wordml/cex" xmlns:w16cid="http://schemas.microsoft.com/office/word/2016/wordml/cid" xmlns:w16="http://schemas.microsoft.com/office/word/2018/wordml" xmlns:w16du="http://schemas.microsoft.com/office/word/2023/wordml/word16du" xmlns:w16sdtdh="http://schemas.microsoft.com/office/word/2020/wordml/sdtdatahash" xmlns:w16se="http://schemas.microsoft.com/office/word/2015/wordml/symex" mc:Ignorable="w14 w15 w16se w16cid w16 w16cex w16sdtdh w16du">
+<w:styles xmlns:mc="http://schemas.openxmlformats.org/markup-compatibility/2006" xmlns:r="http://schemas.openxmlformats.org/officeDocument/2006/relationships" xmlns:w="http://schemas.openxmlformats.org/wordprocessingml/2006/main" xmlns:w14="http://schemas.microsoft.com/office/word/2010/wordml" xmlns:w15="http://schemas.microsoft.com/office/word/2012/wordml" xmlns:w16cex="http://schemas.microsoft.com/office/word/2018/wordml/cex" xmlns:w16cid="http://schemas.microsoft.com/office/word/2016/wordml/cid" xmlns:w16="http://schemas.microsoft.com/office/word/2018/wordml" xmlns:w16se="http://schemas.microsoft.com/office/word/2015/wordml/symex" mc:Ignorable="w14 w15 w16se w16cid w16 w16cex">
   <w:docDefaults>
     <w:rPrDefault>
       <w:rPr>
@@ -4085,10 +4164,6 @@
 </file>
 
 <file path=customXml/item1.xml><?xml version="1.0" encoding="utf-8"?>
-<b:Sources xmlns:b="http://schemas.openxmlformats.org/officeDocument/2006/bibliography" xmlns="http://schemas.openxmlformats.org/officeDocument/2006/bibliography" SelectedStyle="\APASixthEditionOfficeOnline.xsl" StyleName="APA" Version="6"/>
-</file>
-
-<file path=customXml/item2.xml><?xml version="1.0" encoding="utf-8"?>
 <ct:contentTypeSchema xmlns:ct="http://schemas.microsoft.com/office/2006/metadata/contentType" xmlns:ma="http://schemas.microsoft.com/office/2006/metadata/properties/metaAttributes" ct:_="" ma:_="" ma:contentTypeName="Document" ma:contentTypeID="0x01010090A8A68FDE73AC4D8CBDB9BFAD8C387B" ma:contentTypeVersion="12" ma:contentTypeDescription="Crée un document." ma:contentTypeScope="" ma:versionID="0ed26bf5a55ced8606c974761e09e4fa">
   <xsd:schema xmlns:xsd="http://www.w3.org/2001/XMLSchema" xmlns:xs="http://www.w3.org/2001/XMLSchema" xmlns:p="http://schemas.microsoft.com/office/2006/metadata/properties" xmlns:ns2="e22defc6-895c-4d17-8d51-52c58cbdf9c8" xmlns:ns3="f7d9f5a6-831d-4621-8c77-cbcaf993e406" targetNamespace="http://schemas.microsoft.com/office/2006/metadata/properties" ma:root="true" ma:fieldsID="ddefb2dbb2671fc4cf4f5694cdb776bd" ns2:_="" ns3:_="">
     <xsd:import namespace="e22defc6-895c-4d17-8d51-52c58cbdf9c8"/>
@@ -4303,6 +4378,10 @@
 </ct:contentTypeSchema>
 </file>
 
+<file path=customXml/item2.xml><?xml version="1.0" encoding="utf-8"?>
+<b:Sources xmlns:b="http://schemas.openxmlformats.org/officeDocument/2006/bibliography" xmlns="http://schemas.openxmlformats.org/officeDocument/2006/bibliography" SelectedStyle="\APASixthEditionOfficeOnline.xsl" StyleName="APA" Version="6"/>
+</file>
+
 <file path=customXml/item3.xml><?xml version="1.0" encoding="utf-8"?>
 <?mso-contentType ?>
 <FormTemplates xmlns="http://schemas.microsoft.com/sharepoint/v3/contenttype/forms">
@@ -4313,14 +4392,6 @@
 </file>
 
 <file path=customXml/itemProps1.xml><?xml version="1.0" encoding="utf-8"?>
-<ds:datastoreItem xmlns:ds="http://schemas.openxmlformats.org/officeDocument/2006/customXml" ds:itemID="{AE472BBA-CF51-4B02-9A02-AA5B1827B8FE}">
-  <ds:schemaRefs>
-    <ds:schemaRef ds:uri="http://schemas.openxmlformats.org/officeDocument/2006/bibliography"/>
-  </ds:schemaRefs>
-</ds:datastoreItem>
-</file>
-
-<file path=customXml/itemProps2.xml><?xml version="1.0" encoding="utf-8"?>
 <ds:datastoreItem xmlns:ds="http://schemas.openxmlformats.org/officeDocument/2006/customXml" ds:itemID="{3030FE43-1AF5-4219-B946-E28A04AFBC24}">
   <ds:schemaRefs>
     <ds:schemaRef ds:uri="http://schemas.microsoft.com/office/2006/metadata/contentType"/>
@@ -4339,6 +4410,14 @@
 </ds:datastoreItem>
 </file>
 
+<file path=customXml/itemProps2.xml><?xml version="1.0" encoding="utf-8"?>
+<ds:datastoreItem xmlns:ds="http://schemas.openxmlformats.org/officeDocument/2006/customXml" ds:itemID="{AE472BBA-CF51-4B02-9A02-AA5B1827B8FE}">
+  <ds:schemaRefs>
+    <ds:schemaRef ds:uri="http://schemas.openxmlformats.org/officeDocument/2006/bibliography"/>
+  </ds:schemaRefs>
+</ds:datastoreItem>
+</file>
+
 <file path=customXml/itemProps3.xml><?xml version="1.0" encoding="utf-8"?>
 <ds:datastoreItem xmlns:ds="http://schemas.openxmlformats.org/officeDocument/2006/customXml" ds:itemID="{B03ABF83-E1E4-4C7B-9499-5CEDB757465A}">
   <ds:schemaRefs>

</xml_diff>